<commit_message>
Unneeded review points and revert changes.
</commit_message>
<xml_diff>
--- a/input Documant/cr/PO_SB_CR_WEB.docx
+++ b/input Documant/cr/PO_SB_CR_WEB.docx
@@ -1,20 +1,20 @@
 
 <file path=word/document.xml><?xml version="1.0" encoding="utf-8"?>
-<w:document xmlns:wpc="http://schemas.microsoft.com/office/word/2010/wordprocessingCanvas" xmlns:cx="http://schemas.microsoft.com/office/drawing/2014/chartex" xmlns:cx1="http://schemas.microsoft.com/office/drawing/2015/9/8/chartex" xmlns:cx2="http://schemas.microsoft.com/office/drawing/2015/10/21/chartex" xmlns:cx3="http://schemas.microsoft.com/office/drawing/2016/5/9/chartex" xmlns:cx4="http://schemas.microsoft.com/office/drawing/2016/5/10/chartex" xmlns:cx5="http://schemas.microsoft.com/office/drawing/2016/5/11/chartex" xmlns:cx6="http://schemas.microsoft.com/office/drawing/2016/5/12/chartex" xmlns:cx7="http://schemas.microsoft.com/office/drawing/2016/5/13/chartex" xmlns:cx8="http://schemas.microsoft.com/office/drawing/2016/5/14/chartex" xmlns:mc="http://schemas.openxmlformats.org/markup-compatibility/2006" xmlns:aink="http://schemas.microsoft.com/office/drawing/2016/ink" xmlns:am3d="http://schemas.microsoft.com/office/drawing/2017/model3d" xmlns:o="urn:schemas-microsoft-com:office:office" xmlns:oel="http://schemas.microsoft.com/office/2019/extlst" xmlns:r="http://schemas.openxmlformats.org/officeDocument/2006/relationships" xmlns:m="http://schemas.openxmlformats.org/officeDocument/2006/math" xmlns:v="urn:schemas-microsoft-com:vml" xmlns:wp14="http://schemas.microsoft.com/office/word/2010/wordprocessingDrawing" xmlns:wp="http://schemas.openxmlformats.org/drawingml/2006/wordprocessingDrawing" xmlns:w10="urn:schemas-microsoft-com:office:word" xmlns:w="http://schemas.openxmlformats.org/wordprocessingml/2006/main" xmlns:w14="http://schemas.microsoft.com/office/word/2010/wordml" xmlns:w15="http://schemas.microsoft.com/office/word/2012/wordml" xmlns:w16cex="http://schemas.microsoft.com/office/word/2018/wordml/cex" xmlns:w16cid="http://schemas.microsoft.com/office/word/2016/wordml/cid" xmlns:w16="http://schemas.microsoft.com/office/word/2018/wordml" xmlns:w16sdtdh="http://schemas.microsoft.com/office/word/2020/wordml/sdtdatahash" xmlns:w16se="http://schemas.microsoft.com/office/word/2015/wordml/symex" xmlns:wpg="http://schemas.microsoft.com/office/word/2010/wordprocessingGroup" xmlns:wpi="http://schemas.microsoft.com/office/word/2010/wordprocessingInk" xmlns:wne="http://schemas.microsoft.com/office/word/2006/wordml" xmlns:wps="http://schemas.microsoft.com/office/word/2010/wordprocessingShape" mc:Ignorable="w14 w15 w16se w16cid w16 w16cex w16sdtdh wp14">
+<w:document xmlns:wpc="http://schemas.microsoft.com/office/word/2010/wordprocessingCanvas" xmlns:mc="http://schemas.openxmlformats.org/markup-compatibility/2006" xmlns:o="urn:schemas-microsoft-com:office:office" xmlns:r="http://schemas.openxmlformats.org/officeDocument/2006/relationships" xmlns:m="http://schemas.openxmlformats.org/officeDocument/2006/math" xmlns:v="urn:schemas-microsoft-com:vml" xmlns:wp14="http://schemas.microsoft.com/office/word/2010/wordprocessingDrawing" xmlns:wp="http://schemas.openxmlformats.org/drawingml/2006/wordprocessingDrawing" xmlns:w10="urn:schemas-microsoft-com:office:word" xmlns:w="http://schemas.openxmlformats.org/wordprocessingml/2006/main" xmlns:w14="http://schemas.microsoft.com/office/word/2010/wordml" xmlns:w15="http://schemas.microsoft.com/office/word/2012/wordml" xmlns:wpg="http://schemas.microsoft.com/office/word/2010/wordprocessingGroup" xmlns:wpi="http://schemas.microsoft.com/office/word/2010/wordprocessingInk" xmlns:wne="http://schemas.microsoft.com/office/word/2006/wordml" xmlns:wps="http://schemas.microsoft.com/office/word/2010/wordprocessingShape" mc:Ignorable="w14 w15 wp14">
   <w:body>
     <w:p>
       <w:pPr>
         <w:widowControl w:val="0"/>
         <w:spacing w:line="240" w:lineRule="auto"/>
         <w:rPr>
-          <w:rFonts w:ascii="Roboto" w:eastAsia="Roboto" w:hAnsi="Roboto" w:cs="Roboto"/>
+          <w:rFonts w:asciiTheme="majorBidi" w:eastAsia="Roboto" w:hAnsiTheme="majorBidi" w:cstheme="majorBidi"/>
           <w:sz w:val="28"/>
           <w:szCs w:val="28"/>
         </w:rPr>
       </w:pPr>
       <w:r>
         <w:rPr>
-          <w:rFonts w:ascii="Roboto" w:eastAsia="Roboto" w:hAnsi="Roboto" w:cs="Roboto"/>
+          <w:rFonts w:asciiTheme="majorBidi" w:eastAsia="Roboto" w:hAnsiTheme="majorBidi" w:cstheme="majorBidi"/>
           <w:sz w:val="28"/>
           <w:szCs w:val="28"/>
         </w:rPr>
@@ -26,7 +26,7 @@
         <w:widowControl w:val="0"/>
         <w:spacing w:before="32" w:line="240" w:lineRule="auto"/>
         <w:rPr>
-          <w:rFonts w:ascii="Roboto" w:eastAsia="Roboto" w:hAnsi="Roboto" w:cs="Roboto"/>
+          <w:rFonts w:asciiTheme="majorBidi" w:eastAsia="Roboto" w:hAnsiTheme="majorBidi" w:cstheme="majorBidi"/>
           <w:b/>
           <w:color w:val="3C78D8"/>
           <w:sz w:val="82"/>
@@ -36,7 +36,7 @@
       <w:proofErr w:type="spellStart"/>
       <w:r>
         <w:rPr>
-          <w:rFonts w:ascii="Roboto" w:eastAsia="Roboto" w:hAnsi="Roboto" w:cs="Roboto"/>
+          <w:rFonts w:asciiTheme="majorBidi" w:eastAsia="Roboto" w:hAnsiTheme="majorBidi" w:cstheme="majorBidi"/>
           <w:b/>
           <w:color w:val="3C78D8"/>
           <w:sz w:val="82"/>
@@ -47,7 +47,7 @@
       <w:proofErr w:type="spellEnd"/>
       <w:r>
         <w:rPr>
-          <w:rFonts w:ascii="Roboto" w:eastAsia="Roboto" w:hAnsi="Roboto" w:cs="Roboto"/>
+          <w:rFonts w:asciiTheme="majorBidi" w:eastAsia="Roboto" w:hAnsiTheme="majorBidi" w:cstheme="majorBidi"/>
           <w:b/>
           <w:color w:val="3C78D8"/>
           <w:sz w:val="82"/>
@@ -62,11 +62,13 @@
         <w:spacing w:before="202" w:line="240" w:lineRule="auto"/>
         <w:jc w:val="center"/>
         <w:rPr>
+          <w:rFonts w:asciiTheme="majorBidi" w:hAnsiTheme="majorBidi" w:cstheme="majorBidi"/>
           <w:b/>
         </w:rPr>
       </w:pPr>
       <w:r>
         <w:rPr>
+          <w:rFonts w:asciiTheme="majorBidi" w:hAnsiTheme="majorBidi" w:cstheme="majorBidi"/>
           <w:b/>
           <w:rtl/>
         </w:rPr>
@@ -79,6 +81,7 @@
         <w:spacing w:before="451" w:line="240" w:lineRule="auto"/>
         <w:ind w:left="710"/>
         <w:rPr>
+          <w:rFonts w:asciiTheme="majorBidi" w:hAnsiTheme="majorBidi" w:cstheme="majorBidi"/>
           <w:b/>
           <w:sz w:val="32"/>
           <w:szCs w:val="32"/>
@@ -90,6 +93,7 @@
         <w:widowControl w:val="0"/>
         <w:spacing w:before="451" w:line="240" w:lineRule="auto"/>
         <w:rPr>
+          <w:rFonts w:asciiTheme="majorBidi" w:hAnsiTheme="majorBidi" w:cstheme="majorBidi"/>
           <w:b/>
           <w:sz w:val="32"/>
           <w:szCs w:val="32"/>
@@ -97,11 +101,21 @@
       </w:pPr>
       <w:r>
         <w:rPr>
+          <w:rFonts w:asciiTheme="majorBidi" w:hAnsiTheme="majorBidi" w:cstheme="majorBidi"/>
           <w:b/>
           <w:sz w:val="32"/>
           <w:szCs w:val="32"/>
         </w:rPr>
-        <w:t xml:space="preserve">Table of Contents </w:t>
+        <w:t>Table of</w:t>
+      </w:r>
+      <w:r>
+        <w:rPr>
+          <w:rFonts w:asciiTheme="majorBidi" w:hAnsiTheme="majorBidi" w:cstheme="majorBidi"/>
+          <w:b/>
+          <w:sz w:val="32"/>
+          <w:szCs w:val="32"/>
+        </w:rPr>
+        <w:t xml:space="preserve"> Contents </w:t>
       </w:r>
     </w:p>
     <w:p>
@@ -111,12 +125,14 @@
         <w:ind w:right="650"/>
         <w:jc w:val="both"/>
         <w:rPr>
+          <w:rFonts w:asciiTheme="majorBidi" w:hAnsiTheme="majorBidi" w:cstheme="majorBidi"/>
           <w:sz w:val="28"/>
           <w:szCs w:val="28"/>
         </w:rPr>
       </w:pPr>
       <w:r>
         <w:rPr>
+          <w:rFonts w:asciiTheme="majorBidi" w:hAnsiTheme="majorBidi" w:cstheme="majorBidi"/>
           <w:sz w:val="28"/>
           <w:szCs w:val="28"/>
         </w:rPr>
@@ -130,12 +146,14 @@
         <w:ind w:right="650"/>
         <w:jc w:val="both"/>
         <w:rPr>
+          <w:rFonts w:asciiTheme="majorBidi" w:hAnsiTheme="majorBidi" w:cstheme="majorBidi"/>
           <w:sz w:val="28"/>
           <w:szCs w:val="28"/>
         </w:rPr>
       </w:pPr>
       <w:r>
         <w:rPr>
+          <w:rFonts w:asciiTheme="majorBidi" w:hAnsiTheme="majorBidi" w:cstheme="majorBidi"/>
           <w:sz w:val="28"/>
           <w:szCs w:val="28"/>
         </w:rPr>
@@ -149,12 +167,14 @@
         <w:ind w:right="650"/>
         <w:jc w:val="both"/>
         <w:rPr>
+          <w:rFonts w:asciiTheme="majorBidi" w:hAnsiTheme="majorBidi" w:cstheme="majorBidi"/>
           <w:sz w:val="28"/>
           <w:szCs w:val="28"/>
         </w:rPr>
       </w:pPr>
       <w:r>
         <w:rPr>
+          <w:rFonts w:asciiTheme="majorBidi" w:hAnsiTheme="majorBidi" w:cstheme="majorBidi"/>
           <w:sz w:val="28"/>
           <w:szCs w:val="28"/>
         </w:rPr>
@@ -168,12 +188,14 @@
         <w:ind w:right="650"/>
         <w:jc w:val="both"/>
         <w:rPr>
+          <w:rFonts w:asciiTheme="majorBidi" w:hAnsiTheme="majorBidi" w:cstheme="majorBidi"/>
           <w:sz w:val="28"/>
           <w:szCs w:val="28"/>
         </w:rPr>
       </w:pPr>
       <w:r>
         <w:rPr>
+          <w:rFonts w:asciiTheme="majorBidi" w:hAnsiTheme="majorBidi" w:cstheme="majorBidi"/>
           <w:sz w:val="28"/>
           <w:szCs w:val="28"/>
         </w:rPr>
@@ -187,6 +209,7 @@
         <w:ind w:right="650"/>
         <w:jc w:val="both"/>
         <w:rPr>
+          <w:rFonts w:asciiTheme="majorBidi" w:hAnsiTheme="majorBidi" w:cstheme="majorBidi"/>
           <w:b/>
           <w:sz w:val="32"/>
           <w:szCs w:val="32"/>
@@ -194,6 +217,7 @@
       </w:pPr>
       <w:r>
         <w:rPr>
+          <w:rFonts w:asciiTheme="majorBidi" w:hAnsiTheme="majorBidi" w:cstheme="majorBidi"/>
           <w:sz w:val="28"/>
           <w:szCs w:val="28"/>
         </w:rPr>
@@ -206,6 +230,7 @@
         <w:spacing w:before="392" w:line="240" w:lineRule="auto"/>
         <w:ind w:left="6"/>
         <w:rPr>
+          <w:rFonts w:asciiTheme="majorBidi" w:hAnsiTheme="majorBidi" w:cstheme="majorBidi"/>
           <w:b/>
           <w:sz w:val="32"/>
           <w:szCs w:val="32"/>
@@ -213,6 +238,7 @@
       </w:pPr>
       <w:r>
         <w:rPr>
+          <w:rFonts w:asciiTheme="majorBidi" w:hAnsiTheme="majorBidi" w:cstheme="majorBidi"/>
           <w:b/>
           <w:sz w:val="32"/>
           <w:szCs w:val="32"/>
@@ -222,7 +248,7 @@
     </w:p>
     <w:tbl>
       <w:tblPr>
-        <w:tblStyle w:val="a5"/>
+        <w:tblStyle w:val="a"/>
         <w:tblW w:w="8700" w:type="dxa"/>
         <w:tblInd w:w="793" w:type="dxa"/>
         <w:tblBorders>
@@ -263,11 +289,13 @@
               <w:ind w:right="632"/>
               <w:jc w:val="right"/>
               <w:rPr>
-                <w:b/>
-              </w:rPr>
-            </w:pPr>
-            <w:r>
-              <w:rPr>
+                <w:rFonts w:asciiTheme="majorBidi" w:hAnsiTheme="majorBidi" w:cstheme="majorBidi"/>
+                <w:b/>
+              </w:rPr>
+            </w:pPr>
+            <w:r>
+              <w:rPr>
+                <w:rFonts w:asciiTheme="majorBidi" w:hAnsiTheme="majorBidi" w:cstheme="majorBidi"/>
                 <w:b/>
               </w:rPr>
               <w:t xml:space="preserve">Name </w:t>
@@ -290,10 +318,13 @@
               <w:widowControl w:val="0"/>
               <w:spacing w:line="240" w:lineRule="auto"/>
               <w:jc w:val="center"/>
-            </w:pPr>
-            <w:r>
-              <w:rPr>
-                <w:rFonts w:ascii="Cambria" w:eastAsia="Cambria" w:hAnsi="Cambria" w:cs="Cambria"/>
+              <w:rPr>
+                <w:rFonts w:asciiTheme="majorBidi" w:hAnsiTheme="majorBidi" w:cstheme="majorBidi"/>
+              </w:rPr>
+            </w:pPr>
+            <w:r>
+              <w:rPr>
+                <w:rFonts w:asciiTheme="majorBidi" w:eastAsia="Cambria" w:hAnsiTheme="majorBidi" w:cstheme="majorBidi"/>
                 <w:sz w:val="24"/>
                 <w:szCs w:val="24"/>
               </w:rPr>
@@ -323,11 +354,13 @@
               <w:spacing w:line="240" w:lineRule="auto"/>
               <w:jc w:val="center"/>
               <w:rPr>
-                <w:b/>
-              </w:rPr>
-            </w:pPr>
-            <w:r>
-              <w:rPr>
+                <w:rFonts w:asciiTheme="majorBidi" w:hAnsiTheme="majorBidi" w:cstheme="majorBidi"/>
+                <w:b/>
+              </w:rPr>
+            </w:pPr>
+            <w:r>
+              <w:rPr>
+                <w:rFonts w:asciiTheme="majorBidi" w:hAnsiTheme="majorBidi" w:cstheme="majorBidi"/>
                 <w:b/>
               </w:rPr>
               <w:t xml:space="preserve">Version </w:t>
@@ -350,8 +383,14 @@
               <w:widowControl w:val="0"/>
               <w:spacing w:line="240" w:lineRule="auto"/>
               <w:jc w:val="center"/>
-            </w:pPr>
-            <w:r>
+              <w:rPr>
+                <w:rFonts w:asciiTheme="majorBidi" w:hAnsiTheme="majorBidi" w:cstheme="majorBidi"/>
+              </w:rPr>
+            </w:pPr>
+            <w:r>
+              <w:rPr>
+                <w:rFonts w:asciiTheme="majorBidi" w:hAnsiTheme="majorBidi" w:cstheme="majorBidi"/>
+              </w:rPr>
               <w:t>V1.0</w:t>
             </w:r>
           </w:p>
@@ -379,11 +418,13 @@
               <w:ind w:right="595"/>
               <w:jc w:val="right"/>
               <w:rPr>
-                <w:b/>
-              </w:rPr>
-            </w:pPr>
-            <w:r>
-              <w:rPr>
+                <w:rFonts w:asciiTheme="majorBidi" w:hAnsiTheme="majorBidi" w:cstheme="majorBidi"/>
+                <w:b/>
+              </w:rPr>
+            </w:pPr>
+            <w:r>
+              <w:rPr>
+                <w:rFonts w:asciiTheme="majorBidi" w:hAnsiTheme="majorBidi" w:cstheme="majorBidi"/>
                 <w:b/>
               </w:rPr>
               <w:t xml:space="preserve">Status </w:t>
@@ -406,8 +447,14 @@
               <w:widowControl w:val="0"/>
               <w:spacing w:line="240" w:lineRule="auto"/>
               <w:jc w:val="center"/>
-            </w:pPr>
-            <w:r>
+              <w:rPr>
+                <w:rFonts w:asciiTheme="majorBidi" w:hAnsiTheme="majorBidi" w:cstheme="majorBidi"/>
+              </w:rPr>
+            </w:pPr>
+            <w:r>
+              <w:rPr>
+                <w:rFonts w:asciiTheme="majorBidi" w:hAnsiTheme="majorBidi" w:cstheme="majorBidi"/>
+              </w:rPr>
               <w:t>Proposed</w:t>
             </w:r>
           </w:p>
@@ -434,11 +481,13 @@
               <w:spacing w:line="240" w:lineRule="auto"/>
               <w:jc w:val="center"/>
               <w:rPr>
-                <w:b/>
-              </w:rPr>
-            </w:pPr>
-            <w:r>
-              <w:rPr>
+                <w:rFonts w:asciiTheme="majorBidi" w:hAnsiTheme="majorBidi" w:cstheme="majorBidi"/>
+                <w:b/>
+              </w:rPr>
+            </w:pPr>
+            <w:r>
+              <w:rPr>
+                <w:rFonts w:asciiTheme="majorBidi" w:hAnsiTheme="majorBidi" w:cstheme="majorBidi"/>
                 <w:b/>
               </w:rPr>
               <w:t xml:space="preserve">Author </w:t>
@@ -461,8 +510,14 @@
               <w:widowControl w:val="0"/>
               <w:spacing w:line="240" w:lineRule="auto"/>
               <w:jc w:val="center"/>
-            </w:pPr>
-            <w:r>
+              <w:rPr>
+                <w:rFonts w:asciiTheme="majorBidi" w:hAnsiTheme="majorBidi" w:cstheme="majorBidi"/>
+              </w:rPr>
+            </w:pPr>
+            <w:r>
+              <w:rPr>
+                <w:rFonts w:asciiTheme="majorBidi" w:hAnsiTheme="majorBidi" w:cstheme="majorBidi"/>
+              </w:rPr>
               <w:t>Ahmed</w:t>
             </w:r>
           </w:p>
@@ -490,11 +545,13 @@
               <w:ind w:right="693"/>
               <w:jc w:val="right"/>
               <w:rPr>
-                <w:b/>
-              </w:rPr>
-            </w:pPr>
-            <w:r>
-              <w:rPr>
+                <w:rFonts w:asciiTheme="majorBidi" w:hAnsiTheme="majorBidi" w:cstheme="majorBidi"/>
+                <w:b/>
+              </w:rPr>
+            </w:pPr>
+            <w:r>
+              <w:rPr>
+                <w:rFonts w:asciiTheme="majorBidi" w:hAnsiTheme="majorBidi" w:cstheme="majorBidi"/>
                 <w:b/>
               </w:rPr>
               <w:t xml:space="preserve">Date </w:t>
@@ -517,8 +574,14 @@
               <w:widowControl w:val="0"/>
               <w:spacing w:line="240" w:lineRule="auto"/>
               <w:jc w:val="center"/>
-            </w:pPr>
-            <w:r>
+              <w:rPr>
+                <w:rFonts w:asciiTheme="majorBidi" w:hAnsiTheme="majorBidi" w:cstheme="majorBidi"/>
+              </w:rPr>
+            </w:pPr>
+            <w:r>
+              <w:rPr>
+                <w:rFonts w:asciiTheme="majorBidi" w:hAnsiTheme="majorBidi" w:cstheme="majorBidi"/>
+              </w:rPr>
               <w:t>[24-9-2022]</w:t>
             </w:r>
           </w:p>
@@ -529,6 +592,7 @@
       <w:pPr>
         <w:widowControl w:val="0"/>
         <w:rPr>
+          <w:rFonts w:asciiTheme="majorBidi" w:hAnsiTheme="majorBidi" w:cstheme="majorBidi"/>
           <w:b/>
           <w:sz w:val="32"/>
           <w:szCs w:val="32"/>
@@ -538,19 +602,31 @@
     <w:p>
       <w:pPr>
         <w:widowControl w:val="0"/>
-      </w:pPr>
-    </w:p>
-    <w:p>
-      <w:pPr>
-        <w:widowControl w:val="0"/>
+        <w:rPr>
+          <w:rFonts w:asciiTheme="majorBidi" w:hAnsiTheme="majorBidi" w:cstheme="majorBidi"/>
+        </w:rPr>
+      </w:pPr>
+    </w:p>
+    <w:p>
+      <w:pPr>
+        <w:widowControl w:val="0"/>
+        <w:rPr>
+          <w:rFonts w:asciiTheme="majorBidi" w:hAnsiTheme="majorBidi" w:cstheme="majorBidi"/>
+        </w:rPr>
       </w:pPr>
     </w:p>
     <w:p>
       <w:pPr>
         <w:widowControl w:val="0"/>
         <w:spacing w:line="240" w:lineRule="auto"/>
-      </w:pPr>
-      <w:r>
+        <w:rPr>
+          <w:rFonts w:asciiTheme="majorBidi" w:hAnsiTheme="majorBidi" w:cstheme="majorBidi"/>
+        </w:rPr>
+      </w:pPr>
+      <w:r>
+        <w:rPr>
+          <w:rFonts w:asciiTheme="majorBidi" w:hAnsiTheme="majorBidi" w:cstheme="majorBidi"/>
+        </w:rPr>
         <w:t xml:space="preserve">           </w:t>
       </w:r>
     </w:p>
@@ -560,6 +636,7 @@
         <w:spacing w:line="240" w:lineRule="auto"/>
         <w:ind w:left="726"/>
         <w:rPr>
+          <w:rFonts w:asciiTheme="majorBidi" w:hAnsiTheme="majorBidi" w:cstheme="majorBidi"/>
           <w:b/>
           <w:sz w:val="32"/>
           <w:szCs w:val="32"/>
@@ -567,6 +644,7 @@
       </w:pPr>
       <w:r>
         <w:rPr>
+          <w:rFonts w:asciiTheme="majorBidi" w:hAnsiTheme="majorBidi" w:cstheme="majorBidi"/>
           <w:b/>
           <w:sz w:val="32"/>
           <w:szCs w:val="32"/>
@@ -576,7 +654,7 @@
     </w:p>
     <w:tbl>
       <w:tblPr>
-        <w:tblStyle w:val="a6"/>
+        <w:tblStyle w:val="a0"/>
         <w:tblW w:w="8700" w:type="dxa"/>
         <w:tblInd w:w="793" w:type="dxa"/>
         <w:tblBorders>
@@ -616,11 +694,13 @@
               <w:spacing w:line="240" w:lineRule="auto"/>
               <w:jc w:val="center"/>
               <w:rPr>
-                <w:b/>
-              </w:rPr>
-            </w:pPr>
-            <w:r>
-              <w:rPr>
+                <w:rFonts w:asciiTheme="majorBidi" w:hAnsiTheme="majorBidi" w:cstheme="majorBidi"/>
+                <w:b/>
+              </w:rPr>
+            </w:pPr>
+            <w:r>
+              <w:rPr>
+                <w:rFonts w:asciiTheme="majorBidi" w:hAnsiTheme="majorBidi" w:cstheme="majorBidi"/>
                 <w:b/>
               </w:rPr>
               <w:t xml:space="preserve">Version </w:t>
@@ -644,11 +724,13 @@
               <w:spacing w:line="240" w:lineRule="auto"/>
               <w:jc w:val="center"/>
               <w:rPr>
-                <w:b/>
-              </w:rPr>
-            </w:pPr>
-            <w:r>
-              <w:rPr>
+                <w:rFonts w:asciiTheme="majorBidi" w:hAnsiTheme="majorBidi" w:cstheme="majorBidi"/>
+                <w:b/>
+              </w:rPr>
+            </w:pPr>
+            <w:r>
+              <w:rPr>
+                <w:rFonts w:asciiTheme="majorBidi" w:hAnsiTheme="majorBidi" w:cstheme="majorBidi"/>
                 <w:b/>
               </w:rPr>
               <w:t xml:space="preserve">Author </w:t>
@@ -672,11 +754,13 @@
               <w:spacing w:line="240" w:lineRule="auto"/>
               <w:ind w:left="905"/>
               <w:rPr>
-                <w:b/>
-              </w:rPr>
-            </w:pPr>
-            <w:r>
-              <w:rPr>
+                <w:rFonts w:asciiTheme="majorBidi" w:hAnsiTheme="majorBidi" w:cstheme="majorBidi"/>
+                <w:b/>
+              </w:rPr>
+            </w:pPr>
+            <w:r>
+              <w:rPr>
+                <w:rFonts w:asciiTheme="majorBidi" w:hAnsiTheme="majorBidi" w:cstheme="majorBidi"/>
                 <w:b/>
               </w:rPr>
               <w:t>Date Change</w:t>
@@ -705,8 +789,14 @@
               <w:spacing w:line="240" w:lineRule="auto"/>
               <w:ind w:right="456"/>
               <w:jc w:val="right"/>
-            </w:pPr>
-            <w:r>
+              <w:rPr>
+                <w:rFonts w:asciiTheme="majorBidi" w:hAnsiTheme="majorBidi" w:cstheme="majorBidi"/>
+              </w:rPr>
+            </w:pPr>
+            <w:r>
+              <w:rPr>
+                <w:rFonts w:asciiTheme="majorBidi" w:hAnsiTheme="majorBidi" w:cstheme="majorBidi"/>
+              </w:rPr>
               <w:lastRenderedPageBreak/>
               <w:t xml:space="preserve">1.0 </w:t>
             </w:r>
@@ -728,8 +818,14 @@
               <w:widowControl w:val="0"/>
               <w:spacing w:line="240" w:lineRule="auto"/>
               <w:jc w:val="center"/>
-            </w:pPr>
-            <w:r>
+              <w:rPr>
+                <w:rFonts w:asciiTheme="majorBidi" w:hAnsiTheme="majorBidi" w:cstheme="majorBidi"/>
+              </w:rPr>
+            </w:pPr>
+            <w:r>
+              <w:rPr>
+                <w:rFonts w:asciiTheme="majorBidi" w:hAnsiTheme="majorBidi" w:cstheme="majorBidi"/>
+              </w:rPr>
               <w:t>Ahmed</w:t>
             </w:r>
           </w:p>
@@ -750,8 +846,14 @@
               <w:widowControl w:val="0"/>
               <w:spacing w:line="240" w:lineRule="auto"/>
               <w:ind w:left="580"/>
-            </w:pPr>
-            <w:r>
+              <w:rPr>
+                <w:rFonts w:asciiTheme="majorBidi" w:hAnsiTheme="majorBidi" w:cstheme="majorBidi"/>
+              </w:rPr>
+            </w:pPr>
+            <w:r>
+              <w:rPr>
+                <w:rFonts w:asciiTheme="majorBidi" w:hAnsiTheme="majorBidi" w:cstheme="majorBidi"/>
+              </w:rPr>
               <w:t>[24-9-2022] Initial Creation</w:t>
             </w:r>
           </w:p>
@@ -761,11 +863,17 @@
     <w:p>
       <w:pPr>
         <w:widowControl w:val="0"/>
-      </w:pPr>
-    </w:p>
-    <w:p>
-      <w:pPr>
-        <w:widowControl w:val="0"/>
+        <w:rPr>
+          <w:rFonts w:asciiTheme="majorBidi" w:hAnsiTheme="majorBidi" w:cstheme="majorBidi"/>
+        </w:rPr>
+      </w:pPr>
+    </w:p>
+    <w:p>
+      <w:pPr>
+        <w:widowControl w:val="0"/>
+        <w:rPr>
+          <w:rFonts w:asciiTheme="majorBidi" w:hAnsiTheme="majorBidi" w:cstheme="majorBidi"/>
+        </w:rPr>
       </w:pPr>
     </w:p>
     <w:p>
@@ -774,6 +882,7 @@
         <w:spacing w:line="240" w:lineRule="auto"/>
         <w:ind w:left="727"/>
         <w:rPr>
+          <w:rFonts w:asciiTheme="majorBidi" w:hAnsiTheme="majorBidi" w:cstheme="majorBidi"/>
           <w:b/>
           <w:sz w:val="32"/>
           <w:szCs w:val="32"/>
@@ -781,6 +890,7 @@
       </w:pPr>
       <w:r>
         <w:rPr>
+          <w:rFonts w:asciiTheme="majorBidi" w:hAnsiTheme="majorBidi" w:cstheme="majorBidi"/>
           <w:b/>
           <w:sz w:val="32"/>
           <w:szCs w:val="32"/>
@@ -794,6 +904,7 @@
         <w:spacing w:before="172" w:line="240" w:lineRule="auto"/>
         <w:ind w:left="725"/>
         <w:rPr>
+          <w:rFonts w:asciiTheme="majorBidi" w:hAnsiTheme="majorBidi" w:cstheme="majorBidi"/>
           <w:color w:val="3C78D8"/>
           <w:sz w:val="28"/>
           <w:szCs w:val="28"/>
@@ -801,6 +912,7 @@
       </w:pPr>
       <w:r>
         <w:rPr>
+          <w:rFonts w:asciiTheme="majorBidi" w:hAnsiTheme="majorBidi" w:cstheme="majorBidi"/>
           <w:color w:val="3C78D8"/>
           <w:sz w:val="28"/>
           <w:szCs w:val="28"/>
@@ -815,16 +927,26 @@
         <w:ind w:left="711" w:right="662" w:hanging="7"/>
         <w:jc w:val="both"/>
         <w:rPr>
+          <w:rFonts w:asciiTheme="majorBidi" w:hAnsiTheme="majorBidi" w:cstheme="majorBidi"/>
           <w:sz w:val="24"/>
           <w:szCs w:val="24"/>
         </w:rPr>
       </w:pPr>
       <w:r>
         <w:rPr>
+          <w:rFonts w:asciiTheme="majorBidi" w:hAnsiTheme="majorBidi" w:cstheme="majorBidi"/>
           <w:sz w:val="24"/>
           <w:szCs w:val="24"/>
         </w:rPr>
-        <w:t>The website for customers to purchase the speed bump detector device, and dashboard for the admin to control the web site.</w:t>
+        <w:t>The website for customers to</w:t>
+      </w:r>
+      <w:r>
+        <w:rPr>
+          <w:rFonts w:asciiTheme="majorBidi" w:hAnsiTheme="majorBidi" w:cstheme="majorBidi"/>
+          <w:sz w:val="24"/>
+          <w:szCs w:val="24"/>
+        </w:rPr>
+        <w:t xml:space="preserve"> purchase the speed bump detector device, and dashboard for the admin to control the web site.</w:t>
       </w:r>
     </w:p>
     <w:p>
@@ -834,6 +956,7 @@
         <w:ind w:left="711" w:right="662" w:hanging="7"/>
         <w:jc w:val="both"/>
         <w:rPr>
+          <w:rFonts w:asciiTheme="majorBidi" w:hAnsiTheme="majorBidi" w:cstheme="majorBidi"/>
           <w:color w:val="3C78D8"/>
           <w:sz w:val="28"/>
           <w:szCs w:val="28"/>
@@ -841,6 +964,7 @@
       </w:pPr>
       <w:r>
         <w:rPr>
+          <w:rFonts w:asciiTheme="majorBidi" w:hAnsiTheme="majorBidi" w:cstheme="majorBidi"/>
           <w:color w:val="3C78D8"/>
           <w:sz w:val="28"/>
           <w:szCs w:val="28"/>
@@ -854,12 +978,14 @@
         <w:spacing w:before="45" w:line="240" w:lineRule="auto"/>
         <w:ind w:left="1084"/>
         <w:rPr>
+          <w:rFonts w:asciiTheme="majorBidi" w:hAnsiTheme="majorBidi" w:cstheme="majorBidi"/>
           <w:sz w:val="34"/>
           <w:szCs w:val="34"/>
         </w:rPr>
       </w:pPr>
       <w:r>
         <w:rPr>
+          <w:rFonts w:asciiTheme="majorBidi" w:hAnsiTheme="majorBidi" w:cstheme="majorBidi"/>
           <w:sz w:val="24"/>
           <w:szCs w:val="24"/>
         </w:rPr>
@@ -867,7 +993,7 @@
       </w:r>
       <w:r>
         <w:rPr>
-          <w:rFonts w:ascii="Roboto" w:eastAsia="Roboto" w:hAnsi="Roboto" w:cs="Roboto"/>
+          <w:rFonts w:asciiTheme="majorBidi" w:eastAsia="Roboto" w:hAnsiTheme="majorBidi" w:cstheme="majorBidi"/>
           <w:sz w:val="25"/>
           <w:szCs w:val="25"/>
           <w:highlight w:val="white"/>
@@ -876,7 +1002,7 @@
       </w:r>
       <w:r>
         <w:rPr>
-          <w:rFonts w:ascii="Roboto" w:eastAsia="Roboto" w:hAnsi="Roboto" w:cs="Roboto"/>
+          <w:rFonts w:asciiTheme="majorBidi" w:eastAsia="Roboto" w:hAnsiTheme="majorBidi" w:cstheme="majorBidi"/>
           <w:sz w:val="25"/>
           <w:szCs w:val="25"/>
           <w:highlight w:val="white"/>
@@ -889,7 +1015,7 @@
         <w:widowControl w:val="0"/>
         <w:spacing w:before="45" w:line="240" w:lineRule="auto"/>
         <w:rPr>
-          <w:rFonts w:ascii="Roboto" w:eastAsia="Roboto" w:hAnsi="Roboto" w:cs="Roboto"/>
+          <w:rFonts w:asciiTheme="majorBidi" w:eastAsia="Roboto" w:hAnsiTheme="majorBidi" w:cstheme="majorBidi"/>
           <w:sz w:val="25"/>
           <w:szCs w:val="25"/>
           <w:highlight w:val="white"/>
@@ -897,6 +1023,7 @@
       </w:pPr>
       <w:r>
         <w:rPr>
+          <w:rFonts w:asciiTheme="majorBidi" w:hAnsiTheme="majorBidi" w:cstheme="majorBidi"/>
           <w:sz w:val="24"/>
           <w:szCs w:val="24"/>
         </w:rPr>
@@ -904,6 +1031,7 @@
       </w:r>
       <w:r>
         <w:rPr>
+          <w:rFonts w:asciiTheme="majorBidi" w:hAnsiTheme="majorBidi" w:cstheme="majorBidi"/>
           <w:sz w:val="28"/>
           <w:szCs w:val="28"/>
         </w:rPr>
@@ -911,7 +1039,7 @@
       </w:r>
       <w:r>
         <w:rPr>
-          <w:rFonts w:ascii="Roboto" w:eastAsia="Roboto" w:hAnsi="Roboto" w:cs="Roboto"/>
+          <w:rFonts w:asciiTheme="majorBidi" w:eastAsia="Roboto" w:hAnsiTheme="majorBidi" w:cstheme="majorBidi"/>
           <w:sz w:val="25"/>
           <w:szCs w:val="25"/>
           <w:highlight w:val="white"/>
@@ -925,6 +1053,7 @@
         <w:spacing w:before="234" w:line="240" w:lineRule="auto"/>
         <w:ind w:left="724"/>
         <w:rPr>
+          <w:rFonts w:asciiTheme="majorBidi" w:hAnsiTheme="majorBidi" w:cstheme="majorBidi"/>
           <w:color w:val="3C78D8"/>
           <w:sz w:val="28"/>
           <w:szCs w:val="28"/>
@@ -934,6 +1063,7 @@
       <w:commentRangeStart w:id="1"/>
       <w:r>
         <w:rPr>
+          <w:rFonts w:asciiTheme="majorBidi" w:hAnsiTheme="majorBidi" w:cstheme="majorBidi"/>
           <w:color w:val="3C78D8"/>
           <w:sz w:val="28"/>
           <w:szCs w:val="28"/>
@@ -942,10 +1072,16 @@
       </w:r>
       <w:commentRangeEnd w:id="0"/>
       <w:r>
+        <w:rPr>
+          <w:rFonts w:asciiTheme="majorBidi" w:hAnsiTheme="majorBidi" w:cstheme="majorBidi"/>
+        </w:rPr>
         <w:commentReference w:id="0"/>
       </w:r>
       <w:commentRangeEnd w:id="1"/>
       <w:r>
+        <w:rPr>
+          <w:rFonts w:asciiTheme="majorBidi" w:hAnsiTheme="majorBidi" w:cstheme="majorBidi"/>
+        </w:rPr>
         <w:commentReference w:id="1"/>
       </w:r>
     </w:p>
@@ -958,38 +1094,19 @@
         </w:numPr>
         <w:spacing w:before="37" w:line="240" w:lineRule="auto"/>
         <w:rPr>
+          <w:rFonts w:asciiTheme="majorBidi" w:hAnsiTheme="majorBidi" w:cstheme="majorBidi"/>
           <w:sz w:val="28"/>
           <w:szCs w:val="28"/>
         </w:rPr>
       </w:pPr>
       <w:r>
         <w:rPr>
-          <w:rFonts w:ascii="Roboto" w:eastAsia="Roboto" w:hAnsi="Roboto" w:cs="Roboto"/>
+          <w:rFonts w:asciiTheme="majorBidi" w:eastAsia="Roboto" w:hAnsiTheme="majorBidi" w:cstheme="majorBidi"/>
           <w:sz w:val="25"/>
           <w:szCs w:val="25"/>
           <w:highlight w:val="white"/>
         </w:rPr>
-        <w:t xml:space="preserve">Customer must </w:t>
-      </w:r>
-      <w:proofErr w:type="gramStart"/>
-      <w:r>
-        <w:rPr>
-          <w:rFonts w:ascii="Roboto" w:eastAsia="Roboto" w:hAnsi="Roboto" w:cs="Roboto"/>
-          <w:sz w:val="25"/>
-          <w:szCs w:val="25"/>
-          <w:highlight w:val="white"/>
-        </w:rPr>
-        <w:t>has</w:t>
-      </w:r>
-      <w:proofErr w:type="gramEnd"/>
-      <w:r>
-        <w:rPr>
-          <w:rFonts w:ascii="Roboto" w:eastAsia="Roboto" w:hAnsi="Roboto" w:cs="Roboto"/>
-          <w:sz w:val="25"/>
-          <w:szCs w:val="25"/>
-          <w:highlight w:val="white"/>
-        </w:rPr>
-        <w:t xml:space="preserve"> an account</w:t>
+        <w:t>Customer must has an account</w:t>
       </w:r>
     </w:p>
     <w:p>
@@ -1001,13 +1118,14 @@
         </w:numPr>
         <w:spacing w:before="37" w:line="240" w:lineRule="auto"/>
         <w:rPr>
+          <w:rFonts w:asciiTheme="majorBidi" w:hAnsiTheme="majorBidi" w:cstheme="majorBidi"/>
           <w:sz w:val="24"/>
           <w:szCs w:val="24"/>
         </w:rPr>
       </w:pPr>
       <w:r>
         <w:rPr>
-          <w:rFonts w:ascii="Roboto" w:eastAsia="Roboto" w:hAnsi="Roboto" w:cs="Roboto"/>
+          <w:rFonts w:asciiTheme="majorBidi" w:eastAsia="Roboto" w:hAnsiTheme="majorBidi" w:cstheme="majorBidi"/>
           <w:sz w:val="24"/>
           <w:szCs w:val="24"/>
           <w:highlight w:val="white"/>
@@ -1024,13 +1142,14 @@
         </w:numPr>
         <w:spacing w:before="37" w:line="240" w:lineRule="auto"/>
         <w:rPr>
+          <w:rFonts w:asciiTheme="majorBidi" w:hAnsiTheme="majorBidi" w:cstheme="majorBidi"/>
           <w:sz w:val="28"/>
           <w:szCs w:val="28"/>
         </w:rPr>
       </w:pPr>
       <w:r>
         <w:rPr>
-          <w:rFonts w:ascii="Roboto" w:eastAsia="Roboto" w:hAnsi="Roboto" w:cs="Roboto"/>
+          <w:rFonts w:asciiTheme="majorBidi" w:eastAsia="Roboto" w:hAnsiTheme="majorBidi" w:cstheme="majorBidi"/>
           <w:sz w:val="25"/>
           <w:szCs w:val="25"/>
           <w:highlight w:val="white"/>
@@ -1047,40 +1166,18 @@
         </w:numPr>
         <w:spacing w:before="37" w:line="240" w:lineRule="auto"/>
         <w:rPr>
-          <w:sz w:val="28"/>
-          <w:szCs w:val="28"/>
-        </w:rPr>
-      </w:pPr>
-      <w:r>
-        <w:rPr>
-          <w:sz w:val="24"/>
-          <w:szCs w:val="24"/>
-        </w:rPr>
-        <w:t xml:space="preserve">The </w:t>
-      </w:r>
-      <w:r>
-        <w:rPr>
-          <w:rFonts w:ascii="Roboto" w:eastAsia="Roboto" w:hAnsi="Roboto" w:cs="Roboto"/>
-          <w:sz w:val="24"/>
-          <w:szCs w:val="24"/>
-          <w:highlight w:val="white"/>
-        </w:rPr>
-        <w:t xml:space="preserve">Customer </w:t>
-      </w:r>
-      <w:r>
-        <w:rPr>
-          <w:sz w:val="24"/>
-          <w:szCs w:val="24"/>
-        </w:rPr>
-        <w:t>can see the bumps he met</w:t>
-      </w:r>
-      <w:r>
-        <w:rPr>
-          <w:sz w:val="28"/>
-          <w:szCs w:val="28"/>
-          <w:lang w:val="en-US"/>
-        </w:rPr>
-        <w:t>.</w:t>
+          <w:rFonts w:asciiTheme="majorBidi" w:hAnsiTheme="majorBidi" w:cstheme="majorBidi"/>
+          <w:sz w:val="26"/>
+          <w:szCs w:val="26"/>
+        </w:rPr>
+      </w:pPr>
+      <w:r>
+        <w:rPr>
+          <w:rFonts w:asciiTheme="majorBidi" w:hAnsiTheme="majorBidi" w:cstheme="majorBidi"/>
+          <w:sz w:val="26"/>
+          <w:szCs w:val="26"/>
+        </w:rPr>
+        <w:t>Customer can send feedback.</w:t>
       </w:r>
     </w:p>
     <w:p>
@@ -1092,16 +1189,18 @@
         </w:numPr>
         <w:spacing w:before="37" w:line="240" w:lineRule="auto"/>
         <w:rPr>
+          <w:rFonts w:asciiTheme="majorBidi" w:hAnsiTheme="majorBidi" w:cstheme="majorBidi"/>
           <w:sz w:val="26"/>
           <w:szCs w:val="26"/>
         </w:rPr>
       </w:pPr>
       <w:r>
         <w:rPr>
+          <w:rFonts w:asciiTheme="majorBidi" w:hAnsiTheme="majorBidi" w:cstheme="majorBidi"/>
           <w:sz w:val="26"/>
           <w:szCs w:val="26"/>
         </w:rPr>
-        <w:t>Customer can send feedback.</w:t>
+        <w:t>Admin has an account</w:t>
       </w:r>
     </w:p>
     <w:p>
@@ -1113,37 +1212,18 @@
         </w:numPr>
         <w:spacing w:before="37" w:line="240" w:lineRule="auto"/>
         <w:rPr>
+          <w:rFonts w:asciiTheme="majorBidi" w:hAnsiTheme="majorBidi" w:cstheme="majorBidi"/>
           <w:sz w:val="26"/>
           <w:szCs w:val="26"/>
         </w:rPr>
       </w:pPr>
       <w:r>
         <w:rPr>
+          <w:rFonts w:asciiTheme="majorBidi" w:hAnsiTheme="majorBidi" w:cstheme="majorBidi"/>
           <w:sz w:val="26"/>
           <w:szCs w:val="26"/>
         </w:rPr>
-        <w:t>Admin</w:t>
-      </w:r>
-      <w:r>
-        <w:rPr>
-          <w:sz w:val="26"/>
-          <w:szCs w:val="26"/>
-        </w:rPr>
-        <w:t xml:space="preserve"> ha</w:t>
-      </w:r>
-      <w:r>
-        <w:rPr>
-          <w:sz w:val="26"/>
-          <w:szCs w:val="26"/>
-        </w:rPr>
-        <w:t>s</w:t>
-      </w:r>
-      <w:r>
-        <w:rPr>
-          <w:sz w:val="26"/>
-          <w:szCs w:val="26"/>
-        </w:rPr>
-        <w:t xml:space="preserve"> an account</w:t>
+        <w:t>Page displays all users who are using the app.</w:t>
       </w:r>
     </w:p>
     <w:p>
@@ -1155,16 +1235,18 @@
         </w:numPr>
         <w:spacing w:before="37" w:line="240" w:lineRule="auto"/>
         <w:rPr>
+          <w:rFonts w:asciiTheme="majorBidi" w:hAnsiTheme="majorBidi" w:cstheme="majorBidi"/>
           <w:sz w:val="26"/>
           <w:szCs w:val="26"/>
         </w:rPr>
       </w:pPr>
       <w:r>
         <w:rPr>
+          <w:rFonts w:asciiTheme="majorBidi" w:hAnsiTheme="majorBidi" w:cstheme="majorBidi"/>
           <w:sz w:val="26"/>
           <w:szCs w:val="26"/>
         </w:rPr>
-        <w:t xml:space="preserve"> Page displays all users who are using the app.</w:t>
+        <w:t>Page displays all users who are using the app and device.</w:t>
       </w:r>
     </w:p>
     <w:p>
@@ -1176,16 +1258,18 @@
         </w:numPr>
         <w:spacing w:before="37" w:line="240" w:lineRule="auto"/>
         <w:rPr>
+          <w:rFonts w:asciiTheme="majorBidi" w:hAnsiTheme="majorBidi" w:cstheme="majorBidi"/>
           <w:sz w:val="26"/>
           <w:szCs w:val="26"/>
         </w:rPr>
       </w:pPr>
       <w:r>
         <w:rPr>
+          <w:rFonts w:asciiTheme="majorBidi" w:hAnsiTheme="majorBidi" w:cstheme="majorBidi"/>
           <w:sz w:val="26"/>
           <w:szCs w:val="26"/>
         </w:rPr>
-        <w:t xml:space="preserve"> Page displays all users who are using the app and device.</w:t>
+        <w:t>Page shows all devices that are sold and all information about it.</w:t>
       </w:r>
     </w:p>
     <w:p>
@@ -1197,36 +1281,17 @@
         </w:numPr>
         <w:spacing w:before="37" w:line="240" w:lineRule="auto"/>
         <w:rPr>
+          <w:rFonts w:asciiTheme="majorBidi" w:hAnsiTheme="majorBidi" w:cstheme="majorBidi"/>
           <w:sz w:val="26"/>
           <w:szCs w:val="26"/>
         </w:rPr>
       </w:pPr>
       <w:r>
         <w:rPr>
+          <w:rFonts w:asciiTheme="majorBidi" w:hAnsiTheme="majorBidi" w:cstheme="majorBidi"/>
           <w:sz w:val="26"/>
           <w:szCs w:val="26"/>
         </w:rPr>
-        <w:t>Page shows all devices that are sold and all information about it.</w:t>
-      </w:r>
-    </w:p>
-    <w:p>
-      <w:pPr>
-        <w:widowControl w:val="0"/>
-        <w:numPr>
-          <w:ilvl w:val="0"/>
-          <w:numId w:val="1"/>
-        </w:numPr>
-        <w:spacing w:before="37" w:line="240" w:lineRule="auto"/>
-        <w:rPr>
-          <w:sz w:val="26"/>
-          <w:szCs w:val="26"/>
-        </w:rPr>
-      </w:pPr>
-      <w:r>
-        <w:rPr>
-          <w:sz w:val="26"/>
-          <w:szCs w:val="26"/>
-        </w:rPr>
         <w:t>Page shows the feedback from users.</w:t>
       </w:r>
       <w:commentRangeStart w:id="2"/>
@@ -1239,19 +1304,27 @@
         <w:spacing w:before="432" w:line="264" w:lineRule="auto"/>
         <w:ind w:right="1879"/>
         <w:rPr>
+          <w:rFonts w:asciiTheme="majorBidi" w:hAnsiTheme="majorBidi" w:cstheme="majorBidi"/>
           <w:sz w:val="24"/>
           <w:szCs w:val="24"/>
         </w:rPr>
       </w:pPr>
       <w:r>
+        <w:rPr>
+          <w:rFonts w:asciiTheme="majorBidi" w:hAnsiTheme="majorBidi" w:cstheme="majorBidi"/>
+        </w:rPr>
         <w:commentReference w:id="2"/>
       </w:r>
       <w:commentRangeEnd w:id="3"/>
       <w:r>
+        <w:rPr>
+          <w:rFonts w:asciiTheme="majorBidi" w:hAnsiTheme="majorBidi" w:cstheme="majorBidi"/>
+        </w:rPr>
         <w:commentReference w:id="3"/>
       </w:r>
       <w:r>
         <w:rPr>
+          <w:rFonts w:asciiTheme="majorBidi" w:hAnsiTheme="majorBidi" w:cstheme="majorBidi"/>
           <w:b/>
           <w:sz w:val="32"/>
           <w:szCs w:val="32"/>
@@ -1261,7 +1334,7 @@
     </w:p>
     <w:tbl>
       <w:tblPr>
-        <w:tblStyle w:val="a7"/>
+        <w:tblStyle w:val="a1"/>
         <w:tblW w:w="8625" w:type="dxa"/>
         <w:tblInd w:w="827" w:type="dxa"/>
         <w:tblBorders>
@@ -1300,13 +1373,14 @@
               <w:spacing w:line="240" w:lineRule="auto"/>
               <w:jc w:val="center"/>
               <w:rPr>
-                <w:sz w:val="24"/>
-                <w:szCs w:val="24"/>
-              </w:rPr>
-            </w:pPr>
-            <w:r>
-              <w:rPr>
-                <w:rFonts w:ascii="Cambria" w:eastAsia="Cambria" w:hAnsi="Cambria" w:cs="Cambria"/>
+                <w:rFonts w:asciiTheme="majorBidi" w:hAnsiTheme="majorBidi" w:cstheme="majorBidi"/>
+                <w:sz w:val="24"/>
+                <w:szCs w:val="24"/>
+              </w:rPr>
+            </w:pPr>
+            <w:r>
+              <w:rPr>
+                <w:rFonts w:asciiTheme="majorBidi" w:eastAsia="Cambria" w:hAnsiTheme="majorBidi" w:cstheme="majorBidi"/>
                 <w:b/>
                 <w:sz w:val="28"/>
                 <w:szCs w:val="28"/>
@@ -1332,13 +1406,14 @@
               <w:spacing w:line="240" w:lineRule="auto"/>
               <w:jc w:val="center"/>
               <w:rPr>
-                <w:sz w:val="24"/>
-                <w:szCs w:val="24"/>
-              </w:rPr>
-            </w:pPr>
-            <w:r>
-              <w:rPr>
-                <w:rFonts w:ascii="Cambria" w:eastAsia="Cambria" w:hAnsi="Cambria" w:cs="Cambria"/>
+                <w:rFonts w:asciiTheme="majorBidi" w:hAnsiTheme="majorBidi" w:cstheme="majorBidi"/>
+                <w:sz w:val="24"/>
+                <w:szCs w:val="24"/>
+              </w:rPr>
+            </w:pPr>
+            <w:r>
+              <w:rPr>
+                <w:rFonts w:asciiTheme="majorBidi" w:eastAsia="Cambria" w:hAnsiTheme="majorBidi" w:cstheme="majorBidi"/>
                 <w:b/>
                 <w:sz w:val="28"/>
                 <w:szCs w:val="28"/>
@@ -1366,7 +1441,7 @@
               <w:spacing w:line="240" w:lineRule="auto"/>
               <w:jc w:val="center"/>
               <w:rPr>
-                <w:rFonts w:ascii="Cambria" w:eastAsia="Cambria" w:hAnsi="Cambria" w:cs="Cambria"/>
+                <w:rFonts w:asciiTheme="majorBidi" w:eastAsia="Cambria" w:hAnsiTheme="majorBidi" w:cstheme="majorBidi"/>
               </w:rPr>
             </w:pPr>
           </w:p>
@@ -1376,14 +1451,14 @@
               <w:spacing w:line="240" w:lineRule="auto"/>
               <w:jc w:val="center"/>
               <w:rPr>
-                <w:rFonts w:ascii="Cambria" w:eastAsia="Cambria" w:hAnsi="Cambria" w:cs="Cambria"/>
-                <w:sz w:val="24"/>
-                <w:szCs w:val="24"/>
-              </w:rPr>
-            </w:pPr>
-            <w:r>
-              <w:rPr>
-                <w:rFonts w:ascii="Cambria" w:eastAsia="Cambria" w:hAnsi="Cambria" w:cs="Cambria"/>
+                <w:rFonts w:asciiTheme="majorBidi" w:eastAsia="Cambria" w:hAnsiTheme="majorBidi" w:cstheme="majorBidi"/>
+                <w:sz w:val="24"/>
+                <w:szCs w:val="24"/>
+              </w:rPr>
+            </w:pPr>
+            <w:r>
+              <w:rPr>
+                <w:rFonts w:asciiTheme="majorBidi" w:eastAsia="Cambria" w:hAnsiTheme="majorBidi" w:cstheme="majorBidi"/>
                 <w:sz w:val="24"/>
                 <w:szCs w:val="24"/>
               </w:rPr>
@@ -1391,7 +1466,7 @@
             </w:r>
             <w:r>
               <w:rPr>
-                <w:rFonts w:ascii="Cambria" w:eastAsia="Cambria" w:hAnsi="Cambria" w:cs="Cambria"/>
+                <w:rFonts w:asciiTheme="majorBidi" w:eastAsia="Cambria" w:hAnsiTheme="majorBidi" w:cstheme="majorBidi"/>
                 <w:b/>
                 <w:color w:val="002060"/>
                 <w:sz w:val="24"/>
@@ -1401,7 +1476,7 @@
             </w:r>
             <w:r>
               <w:rPr>
-                <w:rFonts w:ascii="Cambria" w:eastAsia="Cambria" w:hAnsi="Cambria" w:cs="Cambria"/>
+                <w:rFonts w:asciiTheme="majorBidi" w:eastAsia="Cambria" w:hAnsiTheme="majorBidi" w:cstheme="majorBidi"/>
                 <w:sz w:val="24"/>
                 <w:szCs w:val="24"/>
               </w:rPr>
@@ -1414,7 +1489,7 @@
               <w:spacing w:line="240" w:lineRule="auto"/>
               <w:jc w:val="center"/>
               <w:rPr>
-                <w:rFonts w:ascii="Cambria" w:eastAsia="Cambria" w:hAnsi="Cambria" w:cs="Cambria"/>
+                <w:rFonts w:asciiTheme="majorBidi" w:eastAsia="Cambria" w:hAnsiTheme="majorBidi" w:cstheme="majorBidi"/>
               </w:rPr>
             </w:pPr>
           </w:p>
@@ -1435,47 +1510,19 @@
               <w:widowControl w:val="0"/>
               <w:spacing w:before="37" w:line="240" w:lineRule="auto"/>
               <w:rPr>
+                <w:rFonts w:asciiTheme="majorBidi" w:hAnsiTheme="majorBidi" w:cstheme="majorBidi"/>
                 <w:sz w:val="28"/>
                 <w:szCs w:val="28"/>
               </w:rPr>
             </w:pPr>
             <w:r>
               <w:rPr>
-                <w:rFonts w:ascii="Roboto" w:eastAsia="Roboto" w:hAnsi="Roboto" w:cs="Roboto"/>
+                <w:rFonts w:asciiTheme="majorBidi" w:eastAsia="Roboto" w:hAnsiTheme="majorBidi" w:cstheme="majorBidi"/>
                 <w:sz w:val="25"/>
                 <w:szCs w:val="25"/>
                 <w:highlight w:val="white"/>
               </w:rPr>
-              <w:t xml:space="preserve">Customer </w:t>
-            </w:r>
-            <w:proofErr w:type="gramStart"/>
-            <w:r>
-              <w:rPr>
-                <w:rFonts w:ascii="Roboto" w:eastAsia="Roboto" w:hAnsi="Roboto" w:cs="Roboto"/>
-                <w:sz w:val="25"/>
-                <w:szCs w:val="25"/>
-                <w:highlight w:val="white"/>
-              </w:rPr>
-              <w:t>must</w:t>
-            </w:r>
-            <w:r>
-              <w:rPr>
-                <w:rFonts w:ascii="Roboto" w:eastAsia="Roboto" w:hAnsi="Roboto" w:cs="Roboto"/>
-                <w:sz w:val="25"/>
-                <w:szCs w:val="25"/>
-                <w:highlight w:val="white"/>
-              </w:rPr>
-              <w:t xml:space="preserve">  has</w:t>
-            </w:r>
-            <w:proofErr w:type="gramEnd"/>
-            <w:r>
-              <w:rPr>
-                <w:rFonts w:ascii="Roboto" w:eastAsia="Roboto" w:hAnsi="Roboto" w:cs="Roboto"/>
-                <w:sz w:val="25"/>
-                <w:szCs w:val="25"/>
-                <w:highlight w:val="white"/>
-              </w:rPr>
-              <w:t xml:space="preserve"> an account</w:t>
+              <w:t>Customer must  has an account</w:t>
             </w:r>
           </w:p>
         </w:tc>
@@ -1498,7 +1545,7 @@
               <w:spacing w:line="240" w:lineRule="auto"/>
               <w:jc w:val="center"/>
               <w:rPr>
-                <w:rFonts w:ascii="Cambria" w:eastAsia="Cambria" w:hAnsi="Cambria" w:cs="Cambria"/>
+                <w:rFonts w:asciiTheme="majorBidi" w:eastAsia="Cambria" w:hAnsiTheme="majorBidi" w:cstheme="majorBidi"/>
                 <w:b/>
                 <w:sz w:val="28"/>
                 <w:szCs w:val="28"/>
@@ -1507,7 +1554,7 @@
             </w:pPr>
             <w:r>
               <w:rPr>
-                <w:rFonts w:ascii="Cambria" w:eastAsia="Cambria" w:hAnsi="Cambria" w:cs="Cambria"/>
+                <w:rFonts w:asciiTheme="majorBidi" w:eastAsia="Cambria" w:hAnsiTheme="majorBidi" w:cstheme="majorBidi"/>
                 <w:sz w:val="24"/>
                 <w:szCs w:val="24"/>
               </w:rPr>
@@ -1515,7 +1562,7 @@
             </w:r>
             <w:r>
               <w:rPr>
-                <w:rFonts w:ascii="Cambria" w:eastAsia="Cambria" w:hAnsi="Cambria" w:cs="Cambria"/>
+                <w:rFonts w:asciiTheme="majorBidi" w:eastAsia="Cambria" w:hAnsiTheme="majorBidi" w:cstheme="majorBidi"/>
                 <w:b/>
                 <w:color w:val="002060"/>
                 <w:sz w:val="24"/>
@@ -1525,7 +1572,7 @@
             </w:r>
             <w:r>
               <w:rPr>
-                <w:rFonts w:ascii="Cambria" w:eastAsia="Cambria" w:hAnsi="Cambria" w:cs="Cambria"/>
+                <w:rFonts w:asciiTheme="majorBidi" w:eastAsia="Cambria" w:hAnsiTheme="majorBidi" w:cstheme="majorBidi"/>
                 <w:sz w:val="24"/>
                 <w:szCs w:val="24"/>
               </w:rPr>
@@ -1549,7 +1596,7 @@
               <w:widowControl w:val="0"/>
               <w:spacing w:before="37" w:line="240" w:lineRule="auto"/>
               <w:rPr>
-                <w:rFonts w:ascii="Cambria" w:eastAsia="Cambria" w:hAnsi="Cambria" w:cs="Cambria"/>
+                <w:rFonts w:asciiTheme="majorBidi" w:eastAsia="Cambria" w:hAnsiTheme="majorBidi" w:cstheme="majorBidi"/>
                 <w:b/>
                 <w:sz w:val="28"/>
                 <w:szCs w:val="28"/>
@@ -1558,7 +1605,7 @@
             </w:pPr>
             <w:r>
               <w:rPr>
-                <w:rFonts w:ascii="Roboto" w:eastAsia="Roboto" w:hAnsi="Roboto" w:cs="Roboto"/>
+                <w:rFonts w:asciiTheme="majorBidi" w:eastAsia="Roboto" w:hAnsiTheme="majorBidi" w:cstheme="majorBidi"/>
                 <w:sz w:val="27"/>
                 <w:szCs w:val="27"/>
                 <w:highlight w:val="white"/>
@@ -1586,14 +1633,14 @@
               <w:spacing w:line="240" w:lineRule="auto"/>
               <w:jc w:val="center"/>
               <w:rPr>
-                <w:rFonts w:ascii="Cambria" w:eastAsia="Cambria" w:hAnsi="Cambria" w:cs="Cambria"/>
-                <w:sz w:val="24"/>
-                <w:szCs w:val="24"/>
-              </w:rPr>
-            </w:pPr>
-            <w:r>
-              <w:rPr>
-                <w:rFonts w:ascii="Cambria" w:eastAsia="Cambria" w:hAnsi="Cambria" w:cs="Cambria"/>
+                <w:rFonts w:asciiTheme="majorBidi" w:eastAsia="Cambria" w:hAnsiTheme="majorBidi" w:cstheme="majorBidi"/>
+                <w:sz w:val="24"/>
+                <w:szCs w:val="24"/>
+              </w:rPr>
+            </w:pPr>
+            <w:r>
+              <w:rPr>
+                <w:rFonts w:asciiTheme="majorBidi" w:eastAsia="Cambria" w:hAnsiTheme="majorBidi" w:cstheme="majorBidi"/>
                 <w:sz w:val="24"/>
                 <w:szCs w:val="24"/>
               </w:rPr>
@@ -1601,7 +1648,7 @@
             </w:r>
             <w:r>
               <w:rPr>
-                <w:rFonts w:ascii="Cambria" w:eastAsia="Cambria" w:hAnsi="Cambria" w:cs="Cambria"/>
+                <w:rFonts w:asciiTheme="majorBidi" w:eastAsia="Cambria" w:hAnsiTheme="majorBidi" w:cstheme="majorBidi"/>
                 <w:b/>
                 <w:color w:val="002060"/>
                 <w:sz w:val="24"/>
@@ -1611,7 +1658,7 @@
             </w:r>
             <w:r>
               <w:rPr>
-                <w:rFonts w:ascii="Cambria" w:eastAsia="Cambria" w:hAnsi="Cambria" w:cs="Cambria"/>
+                <w:rFonts w:asciiTheme="majorBidi" w:eastAsia="Cambria" w:hAnsiTheme="majorBidi" w:cstheme="majorBidi"/>
                 <w:sz w:val="24"/>
                 <w:szCs w:val="24"/>
               </w:rPr>
@@ -1624,7 +1671,7 @@
               <w:spacing w:line="240" w:lineRule="auto"/>
               <w:jc w:val="center"/>
               <w:rPr>
-                <w:rFonts w:ascii="Cambria" w:eastAsia="Cambria" w:hAnsi="Cambria" w:cs="Cambria"/>
+                <w:rFonts w:asciiTheme="majorBidi" w:eastAsia="Cambria" w:hAnsiTheme="majorBidi" w:cstheme="majorBidi"/>
                 <w:b/>
                 <w:sz w:val="28"/>
                 <w:szCs w:val="28"/>
@@ -1649,7 +1696,7 @@
               <w:widowControl w:val="0"/>
               <w:spacing w:before="37" w:line="240" w:lineRule="auto"/>
               <w:rPr>
-                <w:rFonts w:ascii="Cambria" w:eastAsia="Cambria" w:hAnsi="Cambria" w:cs="Cambria"/>
+                <w:rFonts w:asciiTheme="majorBidi" w:eastAsia="Cambria" w:hAnsiTheme="majorBidi" w:cstheme="majorBidi"/>
                 <w:b/>
                 <w:sz w:val="28"/>
                 <w:szCs w:val="28"/>
@@ -1658,7 +1705,7 @@
             </w:pPr>
             <w:r>
               <w:rPr>
-                <w:rFonts w:ascii="Roboto" w:eastAsia="Roboto" w:hAnsi="Roboto" w:cs="Roboto"/>
+                <w:rFonts w:asciiTheme="majorBidi" w:eastAsia="Roboto" w:hAnsiTheme="majorBidi" w:cstheme="majorBidi"/>
                 <w:sz w:val="25"/>
                 <w:szCs w:val="25"/>
                 <w:highlight w:val="white"/>
@@ -1684,49 +1731,60 @@
             <w:pPr>
               <w:widowControl w:val="0"/>
               <w:spacing w:line="240" w:lineRule="auto"/>
+              <w:rPr>
+                <w:rFonts w:asciiTheme="majorBidi" w:eastAsia="Cambria" w:hAnsiTheme="majorBidi" w:cstheme="majorBidi"/>
+                <w:sz w:val="24"/>
+                <w:szCs w:val="24"/>
+              </w:rPr>
+            </w:pPr>
+            <w:r>
+              <w:rPr>
+                <w:rFonts w:asciiTheme="majorBidi" w:eastAsia="Cambria" w:hAnsiTheme="majorBidi" w:cstheme="majorBidi"/>
+                <w:sz w:val="24"/>
+                <w:szCs w:val="24"/>
+              </w:rPr>
+              <w:t xml:space="preserve">           PO_SB_CR_WEB</w:t>
+            </w:r>
+            <w:r>
+              <w:rPr>
+                <w:rFonts w:asciiTheme="majorBidi" w:eastAsia="Cambria" w:hAnsiTheme="majorBidi" w:cstheme="majorBidi"/>
+                <w:b/>
+                <w:color w:val="002060"/>
+                <w:sz w:val="24"/>
+                <w:szCs w:val="24"/>
+              </w:rPr>
+              <w:t>_00</w:t>
+            </w:r>
+            <w:r>
+              <w:rPr>
+                <w:rFonts w:asciiTheme="majorBidi" w:eastAsia="Cambria" w:hAnsiTheme="majorBidi" w:cstheme="majorBidi"/>
+                <w:b/>
+                <w:color w:val="002060"/>
+                <w:sz w:val="24"/>
+                <w:szCs w:val="24"/>
+              </w:rPr>
+              <w:t>4</w:t>
+            </w:r>
+            <w:r>
+              <w:rPr>
+                <w:rFonts w:asciiTheme="majorBidi" w:eastAsia="Cambria" w:hAnsiTheme="majorBidi" w:cstheme="majorBidi"/>
+                <w:sz w:val="24"/>
+                <w:szCs w:val="24"/>
+              </w:rPr>
+              <w:t xml:space="preserve">-V1.0 </w:t>
+            </w:r>
+          </w:p>
+          <w:p>
+            <w:pPr>
+              <w:widowControl w:val="0"/>
+              <w:spacing w:line="240" w:lineRule="auto"/>
               <w:jc w:val="center"/>
               <w:rPr>
-                <w:rFonts w:ascii="Cambria" w:eastAsia="Cambria" w:hAnsi="Cambria" w:cs="Cambria"/>
-                <w:sz w:val="24"/>
-                <w:szCs w:val="24"/>
-              </w:rPr>
-            </w:pPr>
-            <w:r>
-              <w:rPr>
-                <w:rFonts w:ascii="Cambria" w:eastAsia="Cambria" w:hAnsi="Cambria" w:cs="Cambria"/>
-                <w:sz w:val="24"/>
-                <w:szCs w:val="24"/>
-              </w:rPr>
-              <w:t>PO_SB_CR_WEB</w:t>
-            </w:r>
-            <w:r>
-              <w:rPr>
-                <w:rFonts w:ascii="Cambria" w:eastAsia="Cambria" w:hAnsi="Cambria" w:cs="Cambria"/>
-                <w:b/>
-                <w:color w:val="002060"/>
-                <w:sz w:val="24"/>
-                <w:szCs w:val="24"/>
-              </w:rPr>
-              <w:t>_00</w:t>
-            </w:r>
-            <w:r>
-              <w:rPr>
-                <w:rFonts w:ascii="Cambria" w:eastAsia="Cambria" w:hAnsi="Cambria" w:cs="Cambria"/>
-                <w:b/>
-                <w:color w:val="002060"/>
-                <w:sz w:val="24"/>
-                <w:szCs w:val="24"/>
-              </w:rPr>
-              <w:t>4</w:t>
-            </w:r>
-            <w:r>
-              <w:rPr>
-                <w:rFonts w:ascii="Cambria" w:eastAsia="Cambria" w:hAnsi="Cambria" w:cs="Cambria"/>
-                <w:sz w:val="24"/>
-                <w:szCs w:val="24"/>
-              </w:rPr>
-              <w:t>-V1.0</w:t>
-            </w:r>
+                <w:rFonts w:asciiTheme="majorBidi" w:eastAsia="Cambria" w:hAnsiTheme="majorBidi" w:cstheme="majorBidi"/>
+                <w:sz w:val="24"/>
+                <w:szCs w:val="24"/>
+              </w:rPr>
+            </w:pPr>
           </w:p>
         </w:tc>
         <w:tc>
@@ -1745,7 +1803,26 @@
               <w:widowControl w:val="0"/>
               <w:spacing w:before="37" w:line="240" w:lineRule="auto"/>
               <w:rPr>
-                <w:rFonts w:ascii="Roboto" w:eastAsia="Roboto" w:hAnsi="Roboto" w:cs="Roboto"/>
+                <w:rFonts w:asciiTheme="majorBidi" w:hAnsiTheme="majorBidi" w:cstheme="majorBidi"/>
+                <w:sz w:val="26"/>
+                <w:szCs w:val="26"/>
+              </w:rPr>
+            </w:pPr>
+            <w:r>
+              <w:rPr>
+                <w:rFonts w:asciiTheme="majorBidi" w:hAnsiTheme="majorBidi" w:cstheme="majorBidi"/>
+                <w:sz w:val="26"/>
+                <w:szCs w:val="26"/>
+              </w:rPr>
+              <w:t xml:space="preserve">Customer can send feedback </w:t>
+            </w:r>
+          </w:p>
+          <w:p>
+            <w:pPr>
+              <w:widowControl w:val="0"/>
+              <w:spacing w:before="37" w:line="240" w:lineRule="auto"/>
+              <w:rPr>
+                <w:rFonts w:asciiTheme="majorBidi" w:eastAsia="Roboto" w:hAnsiTheme="majorBidi" w:cstheme="majorBidi"/>
                 <w:sz w:val="25"/>
                 <w:szCs w:val="25"/>
                 <w:highlight w:val="white"/>
@@ -1770,63 +1847,52 @@
             <w:pPr>
               <w:widowControl w:val="0"/>
               <w:spacing w:line="240" w:lineRule="auto"/>
-              <w:rPr>
-                <w:rFonts w:ascii="Cambria" w:eastAsia="Cambria" w:hAnsi="Cambria" w:cs="Cambria"/>
-                <w:sz w:val="24"/>
-                <w:szCs w:val="24"/>
-              </w:rPr>
-            </w:pPr>
-            <w:r>
-              <w:rPr>
-                <w:rFonts w:ascii="Cambria" w:eastAsia="Cambria" w:hAnsi="Cambria" w:cs="Cambria"/>
-                <w:sz w:val="24"/>
-                <w:szCs w:val="24"/>
-              </w:rPr>
-              <w:lastRenderedPageBreak/>
-              <w:t xml:space="preserve">           PO_SB_CR_WEB</w:t>
-            </w:r>
-            <w:r>
-              <w:rPr>
-                <w:rFonts w:ascii="Cambria" w:eastAsia="Cambria" w:hAnsi="Cambria" w:cs="Cambria"/>
-                <w:b/>
-                <w:color w:val="002060"/>
-                <w:sz w:val="24"/>
-                <w:szCs w:val="24"/>
-              </w:rPr>
-              <w:t>_00</w:t>
-            </w:r>
-            <w:r>
-              <w:rPr>
-                <w:rFonts w:ascii="Cambria" w:eastAsia="Cambria" w:hAnsi="Cambria" w:cs="Cambria"/>
-                <w:b/>
-                <w:color w:val="002060"/>
-                <w:sz w:val="24"/>
-                <w:szCs w:val="24"/>
-              </w:rPr>
-              <w:t>5</w:t>
-            </w:r>
-            <w:r>
-              <w:rPr>
-                <w:rFonts w:ascii="Cambria" w:eastAsia="Cambria" w:hAnsi="Cambria" w:cs="Cambria"/>
-                <w:sz w:val="24"/>
-                <w:szCs w:val="24"/>
-              </w:rPr>
-              <w:t xml:space="preserve">-V1.0 </w:t>
-            </w:r>
-          </w:p>
-          <w:p>
-            <w:pPr>
-              <w:widowControl w:val="0"/>
-              <w:spacing w:line="240" w:lineRule="auto"/>
               <w:jc w:val="center"/>
               <w:rPr>
-                <w:rFonts w:ascii="Cambria" w:eastAsia="Cambria" w:hAnsi="Cambria" w:cs="Cambria"/>
+                <w:rFonts w:asciiTheme="majorBidi" w:eastAsia="Cambria" w:hAnsiTheme="majorBidi" w:cstheme="majorBidi"/>
                 <w:b/>
                 <w:sz w:val="28"/>
                 <w:szCs w:val="28"/>
                 <w:shd w:val="clear" w:color="auto" w:fill="95B3D7"/>
               </w:rPr>
             </w:pPr>
+            <w:r>
+              <w:rPr>
+                <w:rFonts w:asciiTheme="majorBidi" w:eastAsia="Cambria" w:hAnsiTheme="majorBidi" w:cstheme="majorBidi"/>
+                <w:sz w:val="24"/>
+                <w:szCs w:val="24"/>
+              </w:rPr>
+              <w:lastRenderedPageBreak/>
+              <w:t xml:space="preserve">           PO_SB_CR_WEB</w:t>
+            </w:r>
+            <w:r>
+              <w:rPr>
+                <w:rFonts w:asciiTheme="majorBidi" w:eastAsia="Cambria" w:hAnsiTheme="majorBidi" w:cstheme="majorBidi"/>
+                <w:b/>
+                <w:color w:val="002060"/>
+                <w:sz w:val="24"/>
+                <w:szCs w:val="24"/>
+              </w:rPr>
+              <w:t>_00</w:t>
+            </w:r>
+            <w:r>
+              <w:rPr>
+                <w:rFonts w:asciiTheme="majorBidi" w:eastAsia="Cambria" w:hAnsiTheme="majorBidi" w:cstheme="majorBidi"/>
+                <w:b/>
+                <w:color w:val="002060"/>
+                <w:sz w:val="24"/>
+                <w:szCs w:val="24"/>
+              </w:rPr>
+              <w:t>5</w:t>
+            </w:r>
+            <w:r>
+              <w:rPr>
+                <w:rFonts w:asciiTheme="majorBidi" w:eastAsia="Cambria" w:hAnsiTheme="majorBidi" w:cstheme="majorBidi"/>
+                <w:sz w:val="24"/>
+                <w:szCs w:val="24"/>
+              </w:rPr>
+              <w:t xml:space="preserve">-V1.0 </w:t>
+            </w:r>
           </w:p>
         </w:tc>
         <w:tc>
@@ -1845,16 +1911,18 @@
               <w:widowControl w:val="0"/>
               <w:spacing w:before="37" w:line="240" w:lineRule="auto"/>
               <w:rPr>
+                <w:rFonts w:asciiTheme="majorBidi" w:hAnsiTheme="majorBidi" w:cstheme="majorBidi"/>
                 <w:sz w:val="26"/>
                 <w:szCs w:val="26"/>
               </w:rPr>
             </w:pPr>
             <w:r>
               <w:rPr>
+                <w:rFonts w:asciiTheme="majorBidi" w:hAnsiTheme="majorBidi" w:cstheme="majorBidi"/>
                 <w:sz w:val="26"/>
                 <w:szCs w:val="26"/>
               </w:rPr>
-              <w:t xml:space="preserve">Customer can send feedback </w:t>
+              <w:t>Admin have an account</w:t>
             </w:r>
           </w:p>
           <w:p>
@@ -1862,7 +1930,7 @@
               <w:widowControl w:val="0"/>
               <w:spacing w:line="240" w:lineRule="auto"/>
               <w:rPr>
-                <w:rFonts w:ascii="Cambria" w:eastAsia="Cambria" w:hAnsi="Cambria" w:cs="Cambria"/>
+                <w:rFonts w:asciiTheme="majorBidi" w:eastAsia="Cambria" w:hAnsiTheme="majorBidi" w:cstheme="majorBidi"/>
                 <w:b/>
                 <w:sz w:val="28"/>
                 <w:szCs w:val="28"/>
@@ -1888,23 +1956,24 @@
             <w:pPr>
               <w:widowControl w:val="0"/>
               <w:spacing w:line="240" w:lineRule="auto"/>
-              <w:rPr>
-                <w:rFonts w:ascii="Cambria" w:eastAsia="Cambria" w:hAnsi="Cambria" w:cs="Cambria"/>
-                <w:sz w:val="24"/>
-                <w:szCs w:val="24"/>
-              </w:rPr>
-            </w:pPr>
-            <w:r>
-              <w:rPr>
-                <w:rFonts w:ascii="Cambria" w:eastAsia="Cambria" w:hAnsi="Cambria" w:cs="Cambria"/>
-                <w:sz w:val="24"/>
-                <w:szCs w:val="24"/>
-              </w:rPr>
-              <w:t xml:space="preserve">           PO_SB_CR_WEB</w:t>
-            </w:r>
-            <w:r>
-              <w:rPr>
-                <w:rFonts w:ascii="Cambria" w:eastAsia="Cambria" w:hAnsi="Cambria" w:cs="Cambria"/>
+              <w:jc w:val="center"/>
+              <w:rPr>
+                <w:rFonts w:asciiTheme="majorBidi" w:eastAsia="Cambria" w:hAnsiTheme="majorBidi" w:cstheme="majorBidi"/>
+                <w:sz w:val="24"/>
+                <w:szCs w:val="24"/>
+              </w:rPr>
+            </w:pPr>
+            <w:r>
+              <w:rPr>
+                <w:rFonts w:asciiTheme="majorBidi" w:eastAsia="Cambria" w:hAnsiTheme="majorBidi" w:cstheme="majorBidi"/>
+                <w:sz w:val="24"/>
+                <w:szCs w:val="24"/>
+              </w:rPr>
+              <w:t>PO_SB_CR_WEB</w:t>
+            </w:r>
+            <w:r>
+              <w:rPr>
+                <w:rFonts w:asciiTheme="majorBidi" w:eastAsia="Cambria" w:hAnsiTheme="majorBidi" w:cstheme="majorBidi"/>
                 <w:b/>
                 <w:color w:val="002060"/>
                 <w:sz w:val="24"/>
@@ -1914,7 +1983,7 @@
             </w:r>
             <w:r>
               <w:rPr>
-                <w:rFonts w:ascii="Cambria" w:eastAsia="Cambria" w:hAnsi="Cambria" w:cs="Cambria"/>
+                <w:rFonts w:asciiTheme="majorBidi" w:eastAsia="Cambria" w:hAnsiTheme="majorBidi" w:cstheme="majorBidi"/>
                 <w:b/>
                 <w:color w:val="002060"/>
                 <w:sz w:val="24"/>
@@ -1924,12 +1993,23 @@
             </w:r>
             <w:r>
               <w:rPr>
-                <w:rFonts w:ascii="Cambria" w:eastAsia="Cambria" w:hAnsi="Cambria" w:cs="Cambria"/>
+                <w:rFonts w:asciiTheme="majorBidi" w:eastAsia="Cambria" w:hAnsiTheme="majorBidi" w:cstheme="majorBidi"/>
                 <w:sz w:val="24"/>
                 <w:szCs w:val="24"/>
               </w:rPr>
               <w:t xml:space="preserve">-V1.0 </w:t>
             </w:r>
+          </w:p>
+          <w:p>
+            <w:pPr>
+              <w:widowControl w:val="0"/>
+              <w:spacing w:line="240" w:lineRule="auto"/>
+              <w:rPr>
+                <w:rFonts w:asciiTheme="majorBidi" w:eastAsia="Cambria" w:hAnsiTheme="majorBidi" w:cstheme="majorBidi"/>
+                <w:sz w:val="24"/>
+                <w:szCs w:val="24"/>
+              </w:rPr>
+            </w:pPr>
           </w:p>
         </w:tc>
         <w:tc>
@@ -1948,36 +2028,19 @@
               <w:widowControl w:val="0"/>
               <w:spacing w:before="37" w:line="240" w:lineRule="auto"/>
               <w:rPr>
+                <w:rFonts w:asciiTheme="majorBidi" w:hAnsiTheme="majorBidi" w:cstheme="majorBidi"/>
                 <w:sz w:val="26"/>
                 <w:szCs w:val="26"/>
               </w:rPr>
             </w:pPr>
-            <w:proofErr w:type="gramStart"/>
-            <w:r>
-              <w:rPr>
+            <w:r>
+              <w:rPr>
+                <w:rFonts w:asciiTheme="majorBidi" w:hAnsiTheme="majorBidi" w:cstheme="majorBidi"/>
                 <w:sz w:val="26"/>
                 <w:szCs w:val="26"/>
               </w:rPr>
-              <w:t>Admin</w:t>
-            </w:r>
-            <w:proofErr w:type="gramEnd"/>
-            <w:r>
-              <w:rPr>
-                <w:sz w:val="26"/>
-                <w:szCs w:val="26"/>
-              </w:rPr>
-              <w:t xml:space="preserve"> have an account</w:t>
-            </w:r>
-          </w:p>
-          <w:p>
-            <w:pPr>
-              <w:widowControl w:val="0"/>
-              <w:spacing w:before="37" w:line="240" w:lineRule="auto"/>
-              <w:rPr>
-                <w:sz w:val="26"/>
-                <w:szCs w:val="26"/>
-              </w:rPr>
-            </w:pPr>
+              <w:t>Page displays all users who are using the app.</w:t>
+            </w:r>
           </w:p>
         </w:tc>
       </w:tr>
@@ -2002,14 +2065,14 @@
               <w:spacing w:line="240" w:lineRule="auto"/>
               <w:jc w:val="center"/>
               <w:rPr>
-                <w:rFonts w:ascii="Cambria" w:eastAsia="Cambria" w:hAnsi="Cambria" w:cs="Cambria"/>
-                <w:sz w:val="24"/>
-                <w:szCs w:val="24"/>
-              </w:rPr>
-            </w:pPr>
-            <w:r>
-              <w:rPr>
-                <w:rFonts w:ascii="Cambria" w:eastAsia="Cambria" w:hAnsi="Cambria" w:cs="Cambria"/>
+                <w:rFonts w:asciiTheme="majorBidi" w:eastAsia="Cambria" w:hAnsiTheme="majorBidi" w:cstheme="majorBidi"/>
+                <w:sz w:val="24"/>
+                <w:szCs w:val="24"/>
+              </w:rPr>
+            </w:pPr>
+            <w:r>
+              <w:rPr>
+                <w:rFonts w:asciiTheme="majorBidi" w:eastAsia="Cambria" w:hAnsiTheme="majorBidi" w:cstheme="majorBidi"/>
                 <w:sz w:val="24"/>
                 <w:szCs w:val="24"/>
               </w:rPr>
@@ -2017,7 +2080,7 @@
             </w:r>
             <w:r>
               <w:rPr>
-                <w:rFonts w:ascii="Cambria" w:eastAsia="Cambria" w:hAnsi="Cambria" w:cs="Cambria"/>
+                <w:rFonts w:asciiTheme="majorBidi" w:eastAsia="Cambria" w:hAnsiTheme="majorBidi" w:cstheme="majorBidi"/>
                 <w:b/>
                 <w:color w:val="002060"/>
                 <w:sz w:val="24"/>
@@ -2027,7 +2090,7 @@
             </w:r>
             <w:r>
               <w:rPr>
-                <w:rFonts w:ascii="Cambria" w:eastAsia="Cambria" w:hAnsi="Cambria" w:cs="Cambria"/>
+                <w:rFonts w:asciiTheme="majorBidi" w:eastAsia="Cambria" w:hAnsiTheme="majorBidi" w:cstheme="majorBidi"/>
                 <w:b/>
                 <w:color w:val="002060"/>
                 <w:sz w:val="24"/>
@@ -2037,7 +2100,7 @@
             </w:r>
             <w:r>
               <w:rPr>
-                <w:rFonts w:ascii="Cambria" w:eastAsia="Cambria" w:hAnsi="Cambria" w:cs="Cambria"/>
+                <w:rFonts w:asciiTheme="majorBidi" w:eastAsia="Cambria" w:hAnsiTheme="majorBidi" w:cstheme="majorBidi"/>
                 <w:sz w:val="24"/>
                 <w:szCs w:val="24"/>
               </w:rPr>
@@ -2050,7 +2113,7 @@
               <w:spacing w:line="240" w:lineRule="auto"/>
               <w:jc w:val="center"/>
               <w:rPr>
-                <w:rFonts w:ascii="Cambria" w:eastAsia="Cambria" w:hAnsi="Cambria" w:cs="Cambria"/>
+                <w:rFonts w:asciiTheme="majorBidi" w:eastAsia="Cambria" w:hAnsiTheme="majorBidi" w:cstheme="majorBidi"/>
                 <w:sz w:val="24"/>
                 <w:szCs w:val="24"/>
               </w:rPr>
@@ -2073,17 +2136,30 @@
               <w:widowControl w:val="0"/>
               <w:spacing w:before="37" w:line="240" w:lineRule="auto"/>
               <w:rPr>
+                <w:rFonts w:asciiTheme="majorBidi" w:hAnsiTheme="majorBidi" w:cstheme="majorBidi"/>
                 <w:sz w:val="26"/>
                 <w:szCs w:val="26"/>
               </w:rPr>
             </w:pPr>
             <w:r>
               <w:rPr>
+                <w:rFonts w:asciiTheme="majorBidi" w:hAnsiTheme="majorBidi" w:cstheme="majorBidi"/>
                 <w:sz w:val="26"/>
                 <w:szCs w:val="26"/>
               </w:rPr>
-              <w:t>Page displays all users who are using the app.</w:t>
-            </w:r>
+              <w:t xml:space="preserve"> Page displays all users who are using the app and device.</w:t>
+            </w:r>
+          </w:p>
+          <w:p>
+            <w:pPr>
+              <w:widowControl w:val="0"/>
+              <w:spacing w:before="37" w:line="240" w:lineRule="auto"/>
+              <w:rPr>
+                <w:rFonts w:asciiTheme="majorBidi" w:hAnsiTheme="majorBidi" w:cstheme="majorBidi"/>
+                <w:sz w:val="26"/>
+                <w:szCs w:val="26"/>
+              </w:rPr>
+            </w:pPr>
           </w:p>
         </w:tc>
       </w:tr>
@@ -2105,14 +2181,14 @@
               <w:spacing w:line="240" w:lineRule="auto"/>
               <w:jc w:val="center"/>
               <w:rPr>
-                <w:rFonts w:ascii="Cambria" w:eastAsia="Cambria" w:hAnsi="Cambria" w:cs="Cambria"/>
-                <w:sz w:val="24"/>
-                <w:szCs w:val="24"/>
-              </w:rPr>
-            </w:pPr>
-            <w:r>
-              <w:rPr>
-                <w:rFonts w:ascii="Cambria" w:eastAsia="Cambria" w:hAnsi="Cambria" w:cs="Cambria"/>
+                <w:rFonts w:asciiTheme="majorBidi" w:eastAsia="Cambria" w:hAnsiTheme="majorBidi" w:cstheme="majorBidi"/>
+                <w:sz w:val="24"/>
+                <w:szCs w:val="24"/>
+              </w:rPr>
+            </w:pPr>
+            <w:r>
+              <w:rPr>
+                <w:rFonts w:asciiTheme="majorBidi" w:eastAsia="Cambria" w:hAnsiTheme="majorBidi" w:cstheme="majorBidi"/>
                 <w:sz w:val="24"/>
                 <w:szCs w:val="24"/>
               </w:rPr>
@@ -2120,7 +2196,7 @@
             </w:r>
             <w:r>
               <w:rPr>
-                <w:rFonts w:ascii="Cambria" w:eastAsia="Cambria" w:hAnsi="Cambria" w:cs="Cambria"/>
+                <w:rFonts w:asciiTheme="majorBidi" w:eastAsia="Cambria" w:hAnsiTheme="majorBidi" w:cstheme="majorBidi"/>
                 <w:b/>
                 <w:color w:val="002060"/>
                 <w:sz w:val="24"/>
@@ -2130,17 +2206,17 @@
             </w:r>
             <w:r>
               <w:rPr>
-                <w:rFonts w:ascii="Cambria" w:eastAsia="Cambria" w:hAnsi="Cambria" w:cs="Cambria"/>
+                <w:rFonts w:asciiTheme="majorBidi" w:eastAsia="Cambria" w:hAnsiTheme="majorBidi" w:cstheme="majorBidi"/>
                 <w:b/>
                 <w:color w:val="002060"/>
                 <w:sz w:val="24"/>
                 <w:szCs w:val="24"/>
               </w:rPr>
-              <w:t>8</w:t>
-            </w:r>
-            <w:r>
-              <w:rPr>
-                <w:rFonts w:ascii="Cambria" w:eastAsia="Cambria" w:hAnsi="Cambria" w:cs="Cambria"/>
+              <w:t>10</w:t>
+            </w:r>
+            <w:r>
+              <w:rPr>
+                <w:rFonts w:asciiTheme="majorBidi" w:eastAsia="Cambria" w:hAnsiTheme="majorBidi" w:cstheme="majorBidi"/>
                 <w:sz w:val="24"/>
                 <w:szCs w:val="24"/>
               </w:rPr>
@@ -2153,7 +2229,7 @@
               <w:spacing w:line="240" w:lineRule="auto"/>
               <w:jc w:val="center"/>
               <w:rPr>
-                <w:rFonts w:ascii="Cambria" w:eastAsia="Cambria" w:hAnsi="Cambria" w:cs="Cambria"/>
+                <w:rFonts w:asciiTheme="majorBidi" w:eastAsia="Cambria" w:hAnsiTheme="majorBidi" w:cstheme="majorBidi"/>
                 <w:sz w:val="24"/>
                 <w:szCs w:val="24"/>
               </w:rPr>
@@ -2176,16 +2252,18 @@
               <w:widowControl w:val="0"/>
               <w:spacing w:before="37" w:line="240" w:lineRule="auto"/>
               <w:rPr>
+                <w:rFonts w:asciiTheme="majorBidi" w:hAnsiTheme="majorBidi" w:cstheme="majorBidi"/>
                 <w:sz w:val="26"/>
                 <w:szCs w:val="26"/>
               </w:rPr>
             </w:pPr>
             <w:r>
               <w:rPr>
+                <w:rFonts w:asciiTheme="majorBidi" w:hAnsiTheme="majorBidi" w:cstheme="majorBidi"/>
                 <w:sz w:val="26"/>
                 <w:szCs w:val="26"/>
               </w:rPr>
-              <w:t xml:space="preserve"> Page displays all users who are using the app and device.</w:t>
+              <w:t>Page shows all devices that are sold and all information about it.</w:t>
             </w:r>
           </w:p>
           <w:p>
@@ -2193,6 +2271,7 @@
               <w:widowControl w:val="0"/>
               <w:spacing w:before="37" w:line="240" w:lineRule="auto"/>
               <w:rPr>
+                <w:rFonts w:asciiTheme="majorBidi" w:hAnsiTheme="majorBidi" w:cstheme="majorBidi"/>
                 <w:sz w:val="26"/>
                 <w:szCs w:val="26"/>
               </w:rPr>
@@ -2218,14 +2297,14 @@
               <w:spacing w:line="240" w:lineRule="auto"/>
               <w:jc w:val="center"/>
               <w:rPr>
-                <w:rFonts w:ascii="Cambria" w:eastAsia="Cambria" w:hAnsi="Cambria" w:cs="Cambria"/>
-                <w:sz w:val="24"/>
-                <w:szCs w:val="24"/>
-              </w:rPr>
-            </w:pPr>
-            <w:r>
-              <w:rPr>
-                <w:rFonts w:ascii="Cambria" w:eastAsia="Cambria" w:hAnsi="Cambria" w:cs="Cambria"/>
+                <w:rFonts w:asciiTheme="majorBidi" w:eastAsia="Cambria" w:hAnsiTheme="majorBidi" w:cstheme="majorBidi"/>
+                <w:sz w:val="24"/>
+                <w:szCs w:val="24"/>
+              </w:rPr>
+            </w:pPr>
+            <w:r>
+              <w:rPr>
+                <w:rFonts w:asciiTheme="majorBidi" w:eastAsia="Cambria" w:hAnsiTheme="majorBidi" w:cstheme="majorBidi"/>
                 <w:sz w:val="24"/>
                 <w:szCs w:val="24"/>
               </w:rPr>
@@ -2233,7 +2312,7 @@
             </w:r>
             <w:r>
               <w:rPr>
-                <w:rFonts w:ascii="Cambria" w:eastAsia="Cambria" w:hAnsi="Cambria" w:cs="Cambria"/>
+                <w:rFonts w:asciiTheme="majorBidi" w:eastAsia="Cambria" w:hAnsiTheme="majorBidi" w:cstheme="majorBidi"/>
                 <w:b/>
                 <w:color w:val="002060"/>
                 <w:sz w:val="24"/>
@@ -2243,34 +2322,22 @@
             </w:r>
             <w:r>
               <w:rPr>
-                <w:rFonts w:ascii="Cambria" w:eastAsia="Cambria" w:hAnsi="Cambria" w:cs="Cambria"/>
+                <w:rFonts w:asciiTheme="majorBidi" w:eastAsia="Cambria" w:hAnsiTheme="majorBidi" w:cstheme="majorBidi"/>
                 <w:b/>
                 <w:color w:val="002060"/>
                 <w:sz w:val="24"/>
                 <w:szCs w:val="24"/>
               </w:rPr>
-              <w:t>9</w:t>
-            </w:r>
-            <w:r>
-              <w:rPr>
-                <w:rFonts w:ascii="Cambria" w:eastAsia="Cambria" w:hAnsi="Cambria" w:cs="Cambria"/>
+              <w:t>11</w:t>
+            </w:r>
+            <w:r>
+              <w:rPr>
+                <w:rFonts w:asciiTheme="majorBidi" w:eastAsia="Cambria" w:hAnsiTheme="majorBidi" w:cstheme="majorBidi"/>
                 <w:sz w:val="24"/>
                 <w:szCs w:val="24"/>
               </w:rPr>
               <w:t xml:space="preserve">-V1.0 </w:t>
             </w:r>
-          </w:p>
-          <w:p>
-            <w:pPr>
-              <w:widowControl w:val="0"/>
-              <w:spacing w:line="240" w:lineRule="auto"/>
-              <w:jc w:val="center"/>
-              <w:rPr>
-                <w:rFonts w:ascii="Cambria" w:eastAsia="Cambria" w:hAnsi="Cambria" w:cs="Cambria"/>
-                <w:sz w:val="24"/>
-                <w:szCs w:val="24"/>
-              </w:rPr>
-            </w:pPr>
           </w:p>
         </w:tc>
         <w:tc>
@@ -2289,113 +2356,14 @@
               <w:widowControl w:val="0"/>
               <w:spacing w:before="37" w:line="240" w:lineRule="auto"/>
               <w:rPr>
+                <w:rFonts w:asciiTheme="majorBidi" w:hAnsiTheme="majorBidi" w:cstheme="majorBidi"/>
                 <w:sz w:val="26"/>
                 <w:szCs w:val="26"/>
               </w:rPr>
             </w:pPr>
             <w:r>
               <w:rPr>
-                <w:sz w:val="26"/>
-                <w:szCs w:val="26"/>
-              </w:rPr>
-              <w:t>Page shows all devices that are sold and all information about it.</w:t>
-            </w:r>
-          </w:p>
-          <w:p>
-            <w:pPr>
-              <w:widowControl w:val="0"/>
-              <w:spacing w:before="37" w:line="240" w:lineRule="auto"/>
-              <w:rPr>
-                <w:sz w:val="26"/>
-                <w:szCs w:val="26"/>
-              </w:rPr>
-            </w:pPr>
-          </w:p>
-        </w:tc>
-      </w:tr>
-      <w:tr>
-        <w:tc>
-          <w:tcPr>
-            <w:tcW w:w="4095" w:type="dxa"/>
-            <w:shd w:val="clear" w:color="auto" w:fill="auto"/>
-            <w:tcMar>
-              <w:top w:w="100" w:type="dxa"/>
-              <w:left w:w="100" w:type="dxa"/>
-              <w:bottom w:w="100" w:type="dxa"/>
-              <w:right w:w="100" w:type="dxa"/>
-            </w:tcMar>
-          </w:tcPr>
-          <w:p>
-            <w:pPr>
-              <w:widowControl w:val="0"/>
-              <w:spacing w:line="240" w:lineRule="auto"/>
-              <w:jc w:val="center"/>
-              <w:rPr>
-                <w:rFonts w:ascii="Cambria" w:eastAsia="Cambria" w:hAnsi="Cambria" w:cs="Cambria"/>
-                <w:sz w:val="24"/>
-                <w:szCs w:val="24"/>
-              </w:rPr>
-            </w:pPr>
-            <w:r>
-              <w:rPr>
-                <w:rFonts w:ascii="Cambria" w:eastAsia="Cambria" w:hAnsi="Cambria" w:cs="Cambria"/>
-                <w:sz w:val="24"/>
-                <w:szCs w:val="24"/>
-              </w:rPr>
-              <w:t>PO_SB_CR_WEB</w:t>
-            </w:r>
-            <w:r>
-              <w:rPr>
-                <w:rFonts w:ascii="Cambria" w:eastAsia="Cambria" w:hAnsi="Cambria" w:cs="Cambria"/>
-                <w:b/>
-                <w:color w:val="002060"/>
-                <w:sz w:val="24"/>
-                <w:szCs w:val="24"/>
-              </w:rPr>
-              <w:t>_00</w:t>
-            </w:r>
-            <w:r>
-              <w:rPr>
-                <w:rFonts w:ascii="Cambria" w:eastAsia="Cambria" w:hAnsi="Cambria" w:cs="Cambria"/>
-                <w:b/>
-                <w:color w:val="002060"/>
-                <w:sz w:val="24"/>
-                <w:szCs w:val="24"/>
-              </w:rPr>
-              <w:t>10</w:t>
-            </w:r>
-            <w:r>
-              <w:rPr>
-                <w:rFonts w:ascii="Cambria" w:eastAsia="Cambria" w:hAnsi="Cambria" w:cs="Cambria"/>
-                <w:sz w:val="24"/>
-                <w:szCs w:val="24"/>
-              </w:rPr>
-              <w:t xml:space="preserve">-V1.0 </w:t>
-            </w:r>
-          </w:p>
-        </w:tc>
-        <w:tc>
-          <w:tcPr>
-            <w:tcW w:w="4530" w:type="dxa"/>
-            <w:shd w:val="clear" w:color="auto" w:fill="auto"/>
-            <w:tcMar>
-              <w:top w:w="100" w:type="dxa"/>
-              <w:left w:w="100" w:type="dxa"/>
-              <w:bottom w:w="100" w:type="dxa"/>
-              <w:right w:w="100" w:type="dxa"/>
-            </w:tcMar>
-          </w:tcPr>
-          <w:p>
-            <w:pPr>
-              <w:widowControl w:val="0"/>
-              <w:spacing w:before="37" w:line="240" w:lineRule="auto"/>
-              <w:rPr>
-                <w:sz w:val="26"/>
-                <w:szCs w:val="26"/>
-              </w:rPr>
-            </w:pPr>
-            <w:r>
-              <w:rPr>
+                <w:rFonts w:asciiTheme="majorBidi" w:hAnsiTheme="majorBidi" w:cstheme="majorBidi"/>
                 <w:sz w:val="26"/>
                 <w:szCs w:val="26"/>
               </w:rPr>
@@ -2409,28 +2377,49 @@
       <w:pPr>
         <w:widowControl w:val="0"/>
         <w:spacing w:before="252" w:line="264" w:lineRule="auto"/>
-        <w:ind w:left="6682" w:right="833" w:hanging="5621"/>
-        <w:rPr>
+        <w:ind w:right="833"/>
+        <w:rPr>
+          <w:rFonts w:asciiTheme="majorBidi" w:hAnsiTheme="majorBidi" w:cstheme="majorBidi"/>
           <w:sz w:val="24"/>
           <w:szCs w:val="24"/>
         </w:rPr>
       </w:pPr>
-    </w:p>
-    <w:p/>
-    <w:p/>
+      <w:bookmarkStart w:id="4" w:name="_GoBack"/>
+      <w:bookmarkEnd w:id="4"/>
+    </w:p>
+    <w:p>
+      <w:pPr>
+        <w:rPr>
+          <w:rFonts w:asciiTheme="majorBidi" w:hAnsiTheme="majorBidi" w:cstheme="majorBidi"/>
+        </w:rPr>
+      </w:pPr>
+    </w:p>
+    <w:p>
+      <w:pPr>
+        <w:rPr>
+          <w:rFonts w:asciiTheme="majorBidi" w:hAnsiTheme="majorBidi" w:cstheme="majorBidi"/>
+        </w:rPr>
+      </w:pPr>
+    </w:p>
     <w:p>
       <w:pPr>
         <w:widowControl w:val="0"/>
         <w:spacing w:before="252" w:line="264" w:lineRule="auto"/>
         <w:ind w:left="6682" w:right="833" w:hanging="5621"/>
         <w:rPr>
-          <w:rFonts w:ascii="Roboto" w:eastAsia="Roboto" w:hAnsi="Roboto" w:cs="Roboto"/>
+          <w:rFonts w:asciiTheme="majorBidi" w:eastAsia="Roboto" w:hAnsiTheme="majorBidi" w:cstheme="majorBidi"/>
           <w:sz w:val="28"/>
           <w:szCs w:val="28"/>
         </w:rPr>
       </w:pPr>
     </w:p>
-    <w:p/>
+    <w:p>
+      <w:pPr>
+        <w:rPr>
+          <w:rFonts w:asciiTheme="majorBidi" w:hAnsiTheme="majorBidi" w:cstheme="majorBidi"/>
+        </w:rPr>
+      </w:pPr>
+    </w:p>
     <w:sectPr>
       <w:pgSz w:w="12240" w:h="15840"/>
       <w:pgMar w:top="1440" w:right="1440" w:bottom="1440" w:left="1440" w:header="720" w:footer="720" w:gutter="0"/>
@@ -2442,7 +2431,7 @@
 </file>
 
 <file path=word/comments.xml><?xml version="1.0" encoding="utf-8"?>
-<w:comments xmlns:wpc="http://schemas.microsoft.com/office/word/2010/wordprocessingCanvas" xmlns:cx="http://schemas.microsoft.com/office/drawing/2014/chartex" xmlns:cx1="http://schemas.microsoft.com/office/drawing/2015/9/8/chartex" xmlns:cx2="http://schemas.microsoft.com/office/drawing/2015/10/21/chartex" xmlns:cx3="http://schemas.microsoft.com/office/drawing/2016/5/9/chartex" xmlns:cx4="http://schemas.microsoft.com/office/drawing/2016/5/10/chartex" xmlns:cx5="http://schemas.microsoft.com/office/drawing/2016/5/11/chartex" xmlns:cx6="http://schemas.microsoft.com/office/drawing/2016/5/12/chartex" xmlns:cx7="http://schemas.microsoft.com/office/drawing/2016/5/13/chartex" xmlns:cx8="http://schemas.microsoft.com/office/drawing/2016/5/14/chartex" xmlns:mc="http://schemas.openxmlformats.org/markup-compatibility/2006" xmlns:aink="http://schemas.microsoft.com/office/drawing/2016/ink" xmlns:am3d="http://schemas.microsoft.com/office/drawing/2017/model3d" xmlns:o="urn:schemas-microsoft-com:office:office" xmlns:oel="http://schemas.microsoft.com/office/2019/extlst" xmlns:r="http://schemas.openxmlformats.org/officeDocument/2006/relationships" xmlns:m="http://schemas.openxmlformats.org/officeDocument/2006/math" xmlns:v="urn:schemas-microsoft-com:vml" xmlns:wp14="http://schemas.microsoft.com/office/word/2010/wordprocessingDrawing" xmlns:wp="http://schemas.openxmlformats.org/drawingml/2006/wordprocessingDrawing" xmlns:w10="urn:schemas-microsoft-com:office:word" xmlns:w="http://schemas.openxmlformats.org/wordprocessingml/2006/main" xmlns:w14="http://schemas.microsoft.com/office/word/2010/wordml" xmlns:w15="http://schemas.microsoft.com/office/word/2012/wordml" xmlns:w16cex="http://schemas.microsoft.com/office/word/2018/wordml/cex" xmlns:w16cid="http://schemas.microsoft.com/office/word/2016/wordml/cid" xmlns:w16="http://schemas.microsoft.com/office/word/2018/wordml" xmlns:w16sdtdh="http://schemas.microsoft.com/office/word/2020/wordml/sdtdatahash" xmlns:w16se="http://schemas.microsoft.com/office/word/2015/wordml/symex" xmlns:wpg="http://schemas.microsoft.com/office/word/2010/wordprocessingGroup" xmlns:wpi="http://schemas.microsoft.com/office/word/2010/wordprocessingInk" xmlns:wne="http://schemas.microsoft.com/office/word/2006/wordml" xmlns:wps="http://schemas.microsoft.com/office/word/2010/wordprocessingShape" mc:Ignorable="w14 w15 w16se w16cid w16 w16cex w16sdtdh wp14">
+<w:comments xmlns:wpc="http://schemas.microsoft.com/office/word/2010/wordprocessingCanvas" xmlns:mc="http://schemas.openxmlformats.org/markup-compatibility/2006" xmlns:o="urn:schemas-microsoft-com:office:office" xmlns:r="http://schemas.openxmlformats.org/officeDocument/2006/relationships" xmlns:m="http://schemas.openxmlformats.org/officeDocument/2006/math" xmlns:v="urn:schemas-microsoft-com:vml" xmlns:wp14="http://schemas.microsoft.com/office/word/2010/wordprocessingDrawing" xmlns:wp="http://schemas.openxmlformats.org/drawingml/2006/wordprocessingDrawing" xmlns:w10="urn:schemas-microsoft-com:office:word" xmlns:w="http://schemas.openxmlformats.org/wordprocessingml/2006/main" xmlns:w14="http://schemas.microsoft.com/office/word/2010/wordml" xmlns:w15="http://schemas.microsoft.com/office/word/2012/wordml" xmlns:wpg="http://schemas.microsoft.com/office/word/2010/wordprocessingGroup" xmlns:wpi="http://schemas.microsoft.com/office/word/2010/wordprocessingInk" xmlns:wne="http://schemas.microsoft.com/office/word/2006/wordml" xmlns:wps="http://schemas.microsoft.com/office/word/2010/wordprocessingShape" mc:Ignorable="w14 w15 wp14">
   <w:comment w:id="0" w:author="Esraa Abdelnaby" w:date="2022-10-04T19:51:00Z" w:initials="">
     <w:p>
       <w:pPr>
@@ -2543,7 +2532,7 @@
 </file>
 
 <file path=word/commentsExtended.xml><?xml version="1.0" encoding="utf-8"?>
-<w15:commentsEx xmlns:wpc="http://schemas.microsoft.com/office/word/2010/wordprocessingCanvas" xmlns:cx="http://schemas.microsoft.com/office/drawing/2014/chartex" xmlns:cx1="http://schemas.microsoft.com/office/drawing/2015/9/8/chartex" xmlns:cx2="http://schemas.microsoft.com/office/drawing/2015/10/21/chartex" xmlns:cx3="http://schemas.microsoft.com/office/drawing/2016/5/9/chartex" xmlns:cx4="http://schemas.microsoft.com/office/drawing/2016/5/10/chartex" xmlns:cx5="http://schemas.microsoft.com/office/drawing/2016/5/11/chartex" xmlns:cx6="http://schemas.microsoft.com/office/drawing/2016/5/12/chartex" xmlns:cx7="http://schemas.microsoft.com/office/drawing/2016/5/13/chartex" xmlns:cx8="http://schemas.microsoft.com/office/drawing/2016/5/14/chartex" xmlns:mc="http://schemas.openxmlformats.org/markup-compatibility/2006" xmlns:aink="http://schemas.microsoft.com/office/drawing/2016/ink" xmlns:am3d="http://schemas.microsoft.com/office/drawing/2017/model3d" xmlns:o="urn:schemas-microsoft-com:office:office" xmlns:oel="http://schemas.microsoft.com/office/2019/extlst" xmlns:r="http://schemas.openxmlformats.org/officeDocument/2006/relationships" xmlns:m="http://schemas.openxmlformats.org/officeDocument/2006/math" xmlns:v="urn:schemas-microsoft-com:vml" xmlns:wp14="http://schemas.microsoft.com/office/word/2010/wordprocessingDrawing" xmlns:wp="http://schemas.openxmlformats.org/drawingml/2006/wordprocessingDrawing" xmlns:w10="urn:schemas-microsoft-com:office:word" xmlns:w="http://schemas.openxmlformats.org/wordprocessingml/2006/main" xmlns:w14="http://schemas.microsoft.com/office/word/2010/wordml" xmlns:w15="http://schemas.microsoft.com/office/word/2012/wordml" xmlns:w16cex="http://schemas.microsoft.com/office/word/2018/wordml/cex" xmlns:w16cid="http://schemas.microsoft.com/office/word/2016/wordml/cid" xmlns:w16="http://schemas.microsoft.com/office/word/2018/wordml" xmlns:w16sdtdh="http://schemas.microsoft.com/office/word/2020/wordml/sdtdatahash" xmlns:w16se="http://schemas.microsoft.com/office/word/2015/wordml/symex" xmlns:wpg="http://schemas.microsoft.com/office/word/2010/wordprocessingGroup" xmlns:wpi="http://schemas.microsoft.com/office/word/2010/wordprocessingInk" xmlns:wne="http://schemas.microsoft.com/office/word/2006/wordml" xmlns:wps="http://schemas.microsoft.com/office/word/2010/wordprocessingShape" mc:Ignorable="w14 w15 w16se w16cid w16 w16cex w16sdtdh wp14">
+<w15:commentsEx xmlns:wpc="http://schemas.microsoft.com/office/word/2010/wordprocessingCanvas" xmlns:mc="http://schemas.openxmlformats.org/markup-compatibility/2006" xmlns:o="urn:schemas-microsoft-com:office:office" xmlns:r="http://schemas.openxmlformats.org/officeDocument/2006/relationships" xmlns:m="http://schemas.openxmlformats.org/officeDocument/2006/math" xmlns:v="urn:schemas-microsoft-com:vml" xmlns:wp14="http://schemas.microsoft.com/office/word/2010/wordprocessingDrawing" xmlns:wp="http://schemas.openxmlformats.org/drawingml/2006/wordprocessingDrawing" xmlns:w10="urn:schemas-microsoft-com:office:word" xmlns:w="http://schemas.openxmlformats.org/wordprocessingml/2006/main" xmlns:w14="http://schemas.microsoft.com/office/word/2010/wordml" xmlns:w15="http://schemas.microsoft.com/office/word/2012/wordml" xmlns:wpg="http://schemas.microsoft.com/office/word/2010/wordprocessingGroup" xmlns:wpi="http://schemas.microsoft.com/office/word/2010/wordprocessingInk" xmlns:wne="http://schemas.microsoft.com/office/word/2006/wordml" xmlns:wps="http://schemas.microsoft.com/office/word/2010/wordprocessingShape" mc:Ignorable="w14 w15 wp14">
   <w15:commentEx w15:paraId="08FE1530" w15:done="0"/>
   <w15:commentEx w15:paraId="167F785B" w15:done="0"/>
   <w15:commentEx w15:paraId="3338EB17" w15:done="0"/>
@@ -2561,7 +2550,7 @@
 </file>
 
 <file path=word/numbering.xml><?xml version="1.0" encoding="utf-8"?>
-<w:numbering xmlns:wpc="http://schemas.microsoft.com/office/word/2010/wordprocessingCanvas" xmlns:cx="http://schemas.microsoft.com/office/drawing/2014/chartex" xmlns:cx1="http://schemas.microsoft.com/office/drawing/2015/9/8/chartex" xmlns:cx2="http://schemas.microsoft.com/office/drawing/2015/10/21/chartex" xmlns:cx3="http://schemas.microsoft.com/office/drawing/2016/5/9/chartex" xmlns:cx4="http://schemas.microsoft.com/office/drawing/2016/5/10/chartex" xmlns:cx5="http://schemas.microsoft.com/office/drawing/2016/5/11/chartex" xmlns:cx6="http://schemas.microsoft.com/office/drawing/2016/5/12/chartex" xmlns:cx7="http://schemas.microsoft.com/office/drawing/2016/5/13/chartex" xmlns:cx8="http://schemas.microsoft.com/office/drawing/2016/5/14/chartex" xmlns:mc="http://schemas.openxmlformats.org/markup-compatibility/2006" xmlns:aink="http://schemas.microsoft.com/office/drawing/2016/ink" xmlns:am3d="http://schemas.microsoft.com/office/drawing/2017/model3d" xmlns:o="urn:schemas-microsoft-com:office:office" xmlns:oel="http://schemas.microsoft.com/office/2019/extlst" xmlns:r="http://schemas.openxmlformats.org/officeDocument/2006/relationships" xmlns:m="http://schemas.openxmlformats.org/officeDocument/2006/math" xmlns:v="urn:schemas-microsoft-com:vml" xmlns:wp14="http://schemas.microsoft.com/office/word/2010/wordprocessingDrawing" xmlns:wp="http://schemas.openxmlformats.org/drawingml/2006/wordprocessingDrawing" xmlns:w10="urn:schemas-microsoft-com:office:word" xmlns:w="http://schemas.openxmlformats.org/wordprocessingml/2006/main" xmlns:w14="http://schemas.microsoft.com/office/word/2010/wordml" xmlns:w15="http://schemas.microsoft.com/office/word/2012/wordml" xmlns:w16cex="http://schemas.microsoft.com/office/word/2018/wordml/cex" xmlns:w16cid="http://schemas.microsoft.com/office/word/2016/wordml/cid" xmlns:w16="http://schemas.microsoft.com/office/word/2018/wordml" xmlns:w16sdtdh="http://schemas.microsoft.com/office/word/2020/wordml/sdtdatahash" xmlns:w16se="http://schemas.microsoft.com/office/word/2015/wordml/symex" xmlns:wpg="http://schemas.microsoft.com/office/word/2010/wordprocessingGroup" xmlns:wpi="http://schemas.microsoft.com/office/word/2010/wordprocessingInk" xmlns:wne="http://schemas.microsoft.com/office/word/2006/wordml" xmlns:wps="http://schemas.microsoft.com/office/word/2010/wordprocessingShape" mc:Ignorable="w14 w15 w16se w16cid w16 w16cex w16sdtdh wp14">
+<w:numbering xmlns:wpc="http://schemas.microsoft.com/office/word/2010/wordprocessingCanvas" xmlns:mc="http://schemas.openxmlformats.org/markup-compatibility/2006" xmlns:o="urn:schemas-microsoft-com:office:office" xmlns:r="http://schemas.openxmlformats.org/officeDocument/2006/relationships" xmlns:m="http://schemas.openxmlformats.org/officeDocument/2006/math" xmlns:v="urn:schemas-microsoft-com:vml" xmlns:wp14="http://schemas.microsoft.com/office/word/2010/wordprocessingDrawing" xmlns:wp="http://schemas.openxmlformats.org/drawingml/2006/wordprocessingDrawing" xmlns:w10="urn:schemas-microsoft-com:office:word" xmlns:w="http://schemas.openxmlformats.org/wordprocessingml/2006/main" xmlns:w14="http://schemas.microsoft.com/office/word/2010/wordml" xmlns:w15="http://schemas.microsoft.com/office/word/2012/wordml" xmlns:wpg="http://schemas.microsoft.com/office/word/2010/wordprocessingGroup" xmlns:wpi="http://schemas.microsoft.com/office/word/2010/wordprocessingInk" xmlns:wne="http://schemas.microsoft.com/office/word/2006/wordml" xmlns:wps="http://schemas.microsoft.com/office/word/2010/wordprocessingShape" mc:Ignorable="w14 w15 wp14">
   <w:abstractNum w:abstractNumId="0" w15:restartNumberingAfterBreak="0">
     <w:nsid w:val="0E5A479D"/>
     <w:multiLevelType w:val="multilevel"/>
@@ -2675,14 +2664,22 @@
       </w:rPr>
     </w:lvl>
   </w:abstractNum>
-  <w:num w:numId="1" w16cid:durableId="983509962">
+  <w:num w:numId="1">
     <w:abstractNumId w:val="0"/>
   </w:num>
 </w:numbering>
 </file>
 
+<file path=word/people.xml><?xml version="1.0" encoding="utf-8"?>
+<w15:people xmlns:wpc="http://schemas.microsoft.com/office/word/2010/wordprocessingCanvas" xmlns:mc="http://schemas.openxmlformats.org/markup-compatibility/2006" xmlns:o="urn:schemas-microsoft-com:office:office" xmlns:r="http://schemas.openxmlformats.org/officeDocument/2006/relationships" xmlns:m="http://schemas.openxmlformats.org/officeDocument/2006/math" xmlns:v="urn:schemas-microsoft-com:vml" xmlns:wp14="http://schemas.microsoft.com/office/word/2010/wordprocessingDrawing" xmlns:wp="http://schemas.openxmlformats.org/drawingml/2006/wordprocessingDrawing" xmlns:w10="urn:schemas-microsoft-com:office:word" xmlns:w="http://schemas.openxmlformats.org/wordprocessingml/2006/main" xmlns:w14="http://schemas.microsoft.com/office/word/2010/wordml" xmlns:w15="http://schemas.microsoft.com/office/word/2012/wordml" xmlns:wpg="http://schemas.microsoft.com/office/word/2010/wordprocessingGroup" xmlns:wpi="http://schemas.microsoft.com/office/word/2010/wordprocessingInk" xmlns:wne="http://schemas.microsoft.com/office/word/2006/wordml" xmlns:wps="http://schemas.microsoft.com/office/word/2010/wordprocessingShape" mc:Ignorable="w14 w15 wp14">
+  <w15:person w15:author="Esraa Abdelnaby">
+    <w15:presenceInfo w15:providerId="None" w15:userId="Esraa Abdelnaby"/>
+  </w15:person>
+</w15:people>
+</file>
+
 <file path=word/styles.xml><?xml version="1.0" encoding="utf-8"?>
-<w:styles xmlns:mc="http://schemas.openxmlformats.org/markup-compatibility/2006" xmlns:r="http://schemas.openxmlformats.org/officeDocument/2006/relationships" xmlns:w="http://schemas.openxmlformats.org/wordprocessingml/2006/main" xmlns:w14="http://schemas.microsoft.com/office/word/2010/wordml" xmlns:w15="http://schemas.microsoft.com/office/word/2012/wordml" xmlns:w16cex="http://schemas.microsoft.com/office/word/2018/wordml/cex" xmlns:w16cid="http://schemas.microsoft.com/office/word/2016/wordml/cid" xmlns:w16="http://schemas.microsoft.com/office/word/2018/wordml" xmlns:w16sdtdh="http://schemas.microsoft.com/office/word/2020/wordml/sdtdatahash" xmlns:w16se="http://schemas.microsoft.com/office/word/2015/wordml/symex" mc:Ignorable="w14 w15 w16se w16cid w16 w16cex w16sdtdh">
+<w:styles xmlns:mc="http://schemas.openxmlformats.org/markup-compatibility/2006" xmlns:r="http://schemas.openxmlformats.org/officeDocument/2006/relationships" xmlns:w="http://schemas.openxmlformats.org/wordprocessingml/2006/main" xmlns:w14="http://schemas.microsoft.com/office/word/2010/wordml" xmlns:w15="http://schemas.microsoft.com/office/word/2012/wordml" mc:Ignorable="w14 w15">
   <w:docDefaults>
     <w:rPrDefault>
       <w:rPr>
@@ -2698,7 +2695,7 @@
       </w:pPr>
     </w:pPrDefault>
   </w:docDefaults>
-  <w:latentStyles w:defLockedState="0" w:defUIPriority="99" w:defSemiHidden="0" w:defUnhideWhenUsed="0" w:defQFormat="0" w:count="376">
+  <w:latentStyles w:defLockedState="0" w:defUIPriority="99" w:defSemiHidden="0" w:defUnhideWhenUsed="0" w:defQFormat="0" w:count="371">
     <w:lsdException w:name="Normal" w:uiPriority="0" w:qFormat="1"/>
     <w:lsdException w:name="heading 1" w:uiPriority="9" w:qFormat="1"/>
     <w:lsdException w:name="heading 2" w:semiHidden="1" w:uiPriority="9" w:unhideWhenUsed="1" w:qFormat="1"/>
@@ -3070,21 +3067,16 @@
     <w:lsdException w:name="List Table 5 Dark Accent 6" w:uiPriority="50"/>
     <w:lsdException w:name="List Table 6 Colorful Accent 6" w:uiPriority="51"/>
     <w:lsdException w:name="List Table 7 Colorful Accent 6" w:uiPriority="52"/>
-    <w:lsdException w:name="Mention" w:semiHidden="1" w:unhideWhenUsed="1"/>
-    <w:lsdException w:name="Smart Hyperlink" w:semiHidden="1" w:unhideWhenUsed="1"/>
-    <w:lsdException w:name="Hashtag" w:semiHidden="1" w:unhideWhenUsed="1"/>
-    <w:lsdException w:name="Unresolved Mention" w:semiHidden="1" w:unhideWhenUsed="1"/>
-    <w:lsdException w:name="Smart Link" w:semiHidden="1" w:unhideWhenUsed="1"/>
   </w:latentStyles>
-  <w:style w:type="paragraph" w:default="1" w:styleId="a">
+  <w:style w:type="paragraph" w:default="1" w:styleId="Normal">
     <w:name w:val="Normal"/>
     <w:qFormat/>
     <w:rsid w:val="000A487C"/>
   </w:style>
-  <w:style w:type="paragraph" w:styleId="1">
+  <w:style w:type="paragraph" w:styleId="Heading1">
     <w:name w:val="heading 1"/>
-    <w:basedOn w:val="a"/>
-    <w:next w:val="a"/>
+    <w:basedOn w:val="Normal"/>
+    <w:next w:val="Normal"/>
     <w:uiPriority w:val="9"/>
     <w:qFormat/>
     <w:pPr>
@@ -3098,10 +3090,10 @@
       <w:szCs w:val="40"/>
     </w:rPr>
   </w:style>
-  <w:style w:type="paragraph" w:styleId="2">
+  <w:style w:type="paragraph" w:styleId="Heading2">
     <w:name w:val="heading 2"/>
-    <w:basedOn w:val="a"/>
-    <w:next w:val="a"/>
+    <w:basedOn w:val="Normal"/>
+    <w:next w:val="Normal"/>
     <w:uiPriority w:val="9"/>
     <w:semiHidden/>
     <w:unhideWhenUsed/>
@@ -3117,10 +3109,10 @@
       <w:szCs w:val="32"/>
     </w:rPr>
   </w:style>
-  <w:style w:type="paragraph" w:styleId="3">
+  <w:style w:type="paragraph" w:styleId="Heading3">
     <w:name w:val="heading 3"/>
-    <w:basedOn w:val="a"/>
-    <w:next w:val="a"/>
+    <w:basedOn w:val="Normal"/>
+    <w:next w:val="Normal"/>
     <w:uiPriority w:val="9"/>
     <w:semiHidden/>
     <w:unhideWhenUsed/>
@@ -3137,10 +3129,10 @@
       <w:szCs w:val="28"/>
     </w:rPr>
   </w:style>
-  <w:style w:type="paragraph" w:styleId="4">
+  <w:style w:type="paragraph" w:styleId="Heading4">
     <w:name w:val="heading 4"/>
-    <w:basedOn w:val="a"/>
-    <w:next w:val="a"/>
+    <w:basedOn w:val="Normal"/>
+    <w:next w:val="Normal"/>
     <w:uiPriority w:val="9"/>
     <w:semiHidden/>
     <w:unhideWhenUsed/>
@@ -3157,10 +3149,10 @@
       <w:szCs w:val="24"/>
     </w:rPr>
   </w:style>
-  <w:style w:type="paragraph" w:styleId="5">
+  <w:style w:type="paragraph" w:styleId="Heading5">
     <w:name w:val="heading 5"/>
-    <w:basedOn w:val="a"/>
-    <w:next w:val="a"/>
+    <w:basedOn w:val="Normal"/>
+    <w:next w:val="Normal"/>
     <w:uiPriority w:val="9"/>
     <w:semiHidden/>
     <w:unhideWhenUsed/>
@@ -3175,10 +3167,10 @@
       <w:color w:val="666666"/>
     </w:rPr>
   </w:style>
-  <w:style w:type="paragraph" w:styleId="6">
+  <w:style w:type="paragraph" w:styleId="Heading6">
     <w:name w:val="heading 6"/>
-    <w:basedOn w:val="a"/>
-    <w:next w:val="a"/>
+    <w:basedOn w:val="Normal"/>
+    <w:next w:val="Normal"/>
     <w:uiPriority w:val="9"/>
     <w:semiHidden/>
     <w:unhideWhenUsed/>
@@ -3194,13 +3186,13 @@
       <w:color w:val="666666"/>
     </w:rPr>
   </w:style>
-  <w:style w:type="character" w:default="1" w:styleId="a0">
+  <w:style w:type="character" w:default="1" w:styleId="DefaultParagraphFont">
     <w:name w:val="Default Paragraph Font"/>
     <w:uiPriority w:val="1"/>
     <w:semiHidden/>
     <w:unhideWhenUsed/>
   </w:style>
-  <w:style w:type="table" w:default="1" w:styleId="a1">
+  <w:style w:type="table" w:default="1" w:styleId="TableNormal">
     <w:name w:val="Normal Table"/>
     <w:uiPriority w:val="99"/>
     <w:semiHidden/>
@@ -3215,14 +3207,14 @@
       </w:tblCellMar>
     </w:tblPr>
   </w:style>
-  <w:style w:type="numbering" w:default="1" w:styleId="a2">
+  <w:style w:type="numbering" w:default="1" w:styleId="NoList">
     <w:name w:val="No List"/>
     <w:uiPriority w:val="99"/>
     <w:semiHidden/>
     <w:unhideWhenUsed/>
   </w:style>
-  <w:style w:type="table" w:customStyle="1" w:styleId="TableNormal">
-    <w:name w:val="Table Normal"/>
+  <w:style w:type="table" w:customStyle="1" w:styleId="TableNormal1">
+    <w:name w:val="Table Normal1"/>
     <w:tblPr>
       <w:tblCellMar>
         <w:top w:w="0" w:type="dxa"/>
@@ -3232,10 +3224,10 @@
       </w:tblCellMar>
     </w:tblPr>
   </w:style>
-  <w:style w:type="paragraph" w:styleId="a3">
+  <w:style w:type="paragraph" w:styleId="Title">
     <w:name w:val="Title"/>
-    <w:basedOn w:val="a"/>
-    <w:next w:val="a"/>
+    <w:basedOn w:val="Normal"/>
+    <w:next w:val="Normal"/>
     <w:uiPriority w:val="10"/>
     <w:qFormat/>
     <w:pPr>
@@ -3248,10 +3240,10 @@
       <w:szCs w:val="52"/>
     </w:rPr>
   </w:style>
-  <w:style w:type="paragraph" w:styleId="a4">
+  <w:style w:type="paragraph" w:styleId="Subtitle">
     <w:name w:val="Subtitle"/>
-    <w:basedOn w:val="a"/>
-    <w:next w:val="a"/>
+    <w:basedOn w:val="Normal"/>
+    <w:next w:val="Normal"/>
     <w:uiPriority w:val="11"/>
     <w:qFormat/>
     <w:pPr>
@@ -3265,8 +3257,8 @@
       <w:szCs w:val="30"/>
     </w:rPr>
   </w:style>
-  <w:style w:type="table" w:customStyle="1" w:styleId="a5">
-    <w:basedOn w:val="TableNormal"/>
+  <w:style w:type="table" w:customStyle="1" w:styleId="a">
+    <w:basedOn w:val="TableNormal1"/>
     <w:tblPr>
       <w:tblStyleRowBandSize w:val="1"/>
       <w:tblStyleColBandSize w:val="1"/>
@@ -3278,8 +3270,8 @@
       </w:tblCellMar>
     </w:tblPr>
   </w:style>
-  <w:style w:type="table" w:customStyle="1" w:styleId="a6">
-    <w:basedOn w:val="TableNormal"/>
+  <w:style w:type="table" w:customStyle="1" w:styleId="a0">
+    <w:basedOn w:val="TableNormal1"/>
     <w:tblPr>
       <w:tblStyleRowBandSize w:val="1"/>
       <w:tblStyleColBandSize w:val="1"/>
@@ -3291,8 +3283,8 @@
       </w:tblCellMar>
     </w:tblPr>
   </w:style>
-  <w:style w:type="table" w:customStyle="1" w:styleId="a7">
-    <w:basedOn w:val="TableNormal"/>
+  <w:style w:type="table" w:customStyle="1" w:styleId="a1">
+    <w:basedOn w:val="TableNormal1"/>
     <w:tblPr>
       <w:tblStyleRowBandSize w:val="1"/>
       <w:tblStyleColBandSize w:val="1"/>
@@ -3304,10 +3296,10 @@
       </w:tblCellMar>
     </w:tblPr>
   </w:style>
-  <w:style w:type="paragraph" w:styleId="a8">
+  <w:style w:type="paragraph" w:styleId="CommentText">
     <w:name w:val="annotation text"/>
-    <w:basedOn w:val="a"/>
-    <w:link w:val="Char"/>
+    <w:basedOn w:val="Normal"/>
+    <w:link w:val="CommentTextChar"/>
     <w:uiPriority w:val="99"/>
     <w:semiHidden/>
     <w:unhideWhenUsed/>
@@ -3319,10 +3311,10 @@
       <w:szCs w:val="20"/>
     </w:rPr>
   </w:style>
-  <w:style w:type="character" w:customStyle="1" w:styleId="Char">
-    <w:name w:val="نص تعليق Char"/>
-    <w:basedOn w:val="a0"/>
-    <w:link w:val="a8"/>
+  <w:style w:type="character" w:customStyle="1" w:styleId="CommentTextChar">
+    <w:name w:val="Comment Text Char"/>
+    <w:basedOn w:val="DefaultParagraphFont"/>
+    <w:link w:val="CommentText"/>
     <w:uiPriority w:val="99"/>
     <w:semiHidden/>
     <w:rPr>
@@ -3330,15 +3322,45 @@
       <w:szCs w:val="20"/>
     </w:rPr>
   </w:style>
-  <w:style w:type="character" w:styleId="a9">
+  <w:style w:type="character" w:styleId="CommentReference">
     <w:name w:val="annotation reference"/>
-    <w:basedOn w:val="a0"/>
+    <w:basedOn w:val="DefaultParagraphFont"/>
     <w:uiPriority w:val="99"/>
     <w:semiHidden/>
     <w:unhideWhenUsed/>
     <w:rPr>
       <w:sz w:val="16"/>
       <w:szCs w:val="16"/>
+    </w:rPr>
+  </w:style>
+  <w:style w:type="paragraph" w:styleId="BalloonText">
+    <w:name w:val="Balloon Text"/>
+    <w:basedOn w:val="Normal"/>
+    <w:link w:val="BalloonTextChar"/>
+    <w:uiPriority w:val="99"/>
+    <w:semiHidden/>
+    <w:unhideWhenUsed/>
+    <w:rsid w:val="004E7D46"/>
+    <w:pPr>
+      <w:spacing w:line="240" w:lineRule="auto"/>
+    </w:pPr>
+    <w:rPr>
+      <w:rFonts w:ascii="Segoe UI" w:hAnsi="Segoe UI" w:cs="Segoe UI"/>
+      <w:sz w:val="18"/>
+      <w:szCs w:val="18"/>
+    </w:rPr>
+  </w:style>
+  <w:style w:type="character" w:customStyle="1" w:styleId="BalloonTextChar">
+    <w:name w:val="Balloon Text Char"/>
+    <w:basedOn w:val="DefaultParagraphFont"/>
+    <w:link w:val="BalloonText"/>
+    <w:uiPriority w:val="99"/>
+    <w:semiHidden/>
+    <w:rsid w:val="004E7D46"/>
+    <w:rPr>
+      <w:rFonts w:ascii="Segoe UI" w:hAnsi="Segoe UI" w:cs="Segoe UI"/>
+      <w:sz w:val="18"/>
+      <w:szCs w:val="18"/>
     </w:rPr>
   </w:style>
 </w:styles>

</xml_diff>